<commit_message>
[FEAT] documentacion: se elimino diagrama de secuencia
</commit_message>
<xml_diff>
--- a/Documentación/GestordeGastos-DSI-ManuelMansilla.docx
+++ b/Documentación/GestordeGastos-DSI-ManuelMansilla.docx
@@ -7729,116 +7729,6 @@
           <w:szCs w:val="22"/>
         </w:rPr>
       </w:pPr>
-      <w:r>
-        <w:rPr>
-          <w:rFonts w:ascii="Arial" w:hAnsi="Arial" w:cs="Arial"/>
-          <w:sz w:val="22"/>
-          <w:szCs w:val="22"/>
-        </w:rPr>
-        <w:t xml:space="preserve">El siguiente </w:t>
-      </w:r>
-      <w:r>
-        <w:rPr>
-          <w:rFonts w:ascii="Arial" w:hAnsi="Arial" w:cs="Arial"/>
-          <w:sz w:val="22"/>
-          <w:szCs w:val="22"/>
-          <w:u w:val="single"/>
-        </w:rPr>
-        <w:t>diagrama de secuencia</w:t>
-      </w:r>
-      <w:r>
-        <w:rPr>
-          <w:rFonts w:ascii="Arial" w:hAnsi="Arial" w:cs="Arial"/>
-          <w:sz w:val="22"/>
-          <w:szCs w:val="22"/>
-        </w:rPr>
-        <w:t xml:space="preserve"> representa la interacción entre el usuario, la aplicación cliente desarrollada en React, el servidor backend implementado con Node.js y Express, y la base de datos MySQL. Se modela el flujo típico de uso del sistema: desde la carga inicial </w:t>
-      </w:r>
-      <w:r>
-        <w:rPr>
-          <w:rFonts w:ascii="Arial" w:hAnsi="Arial" w:cs="Arial"/>
-          <w:sz w:val="22"/>
-          <w:szCs w:val="22"/>
-        </w:rPr>
-        <w:lastRenderedPageBreak/>
-        <w:t>de la aplicación, la autenticación del usuario, la consulta de operaciones registradas y el envío de nuevos datos al servidor.</w:t>
-      </w:r>
-    </w:p>
-    <w:p>
-      <w:pPr>
-        <w:spacing w:line="240" w:lineRule="auto"/>
-        <w:rPr>
-          <w:rFonts w:ascii="Arial" w:hAnsi="Arial" w:cs="Arial"/>
-          <w:sz w:val="22"/>
-          <w:szCs w:val="22"/>
-        </w:rPr>
-      </w:pPr>
-      <w:r>
-        <w:rPr>
-          <w:rFonts w:ascii="Arial" w:hAnsi="Arial" w:cs="Arial"/>
-          <w:noProof/>
-          <w:sz w:val="22"/>
-          <w:szCs w:val="22"/>
-        </w:rPr>
-        <w:drawing>
-          <wp:inline distT="0" distB="0" distL="0" distR="0" wp14:anchorId="32B15E18" wp14:editId="2267BB35">
-            <wp:extent cx="5722620" cy="5829300"/>
-            <wp:effectExtent l="0" t="0" r="0" b="0"/>
-            <wp:docPr id="1421352806" name="Imagen 2"/>
-            <wp:cNvGraphicFramePr>
-              <a:graphicFrameLocks xmlns:a="http://schemas.openxmlformats.org/drawingml/2006/main" noChangeAspect="1"/>
-            </wp:cNvGraphicFramePr>
-            <a:graphic xmlns:a="http://schemas.openxmlformats.org/drawingml/2006/main">
-              <a:graphicData uri="http://schemas.openxmlformats.org/drawingml/2006/picture">
-                <pic:pic xmlns:pic="http://schemas.openxmlformats.org/drawingml/2006/picture">
-                  <pic:nvPicPr>
-                    <pic:cNvPr id="0" name="Picture 2"/>
-                    <pic:cNvPicPr>
-                      <a:picLocks noChangeAspect="1" noChangeArrowheads="1"/>
-                    </pic:cNvPicPr>
-                  </pic:nvPicPr>
-                  <pic:blipFill>
-                    <a:blip r:embed="rId15">
-                      <a:extLst>
-                        <a:ext uri="{28A0092B-C50C-407E-A947-70E740481C1C}">
-                          <a14:useLocalDpi xmlns:a14="http://schemas.microsoft.com/office/drawing/2010/main" val="0"/>
-                        </a:ext>
-                      </a:extLst>
-                    </a:blip>
-                    <a:srcRect/>
-                    <a:stretch>
-                      <a:fillRect/>
-                    </a:stretch>
-                  </pic:blipFill>
-                  <pic:spPr bwMode="auto">
-                    <a:xfrm>
-                      <a:off x="0" y="0"/>
-                      <a:ext cx="5722620" cy="5829300"/>
-                    </a:xfrm>
-                    <a:prstGeom prst="rect">
-                      <a:avLst/>
-                    </a:prstGeom>
-                    <a:noFill/>
-                    <a:ln>
-                      <a:noFill/>
-                    </a:ln>
-                  </pic:spPr>
-                </pic:pic>
-              </a:graphicData>
-            </a:graphic>
-          </wp:inline>
-        </w:drawing>
-      </w:r>
-    </w:p>
-    <w:p>
-      <w:pPr>
-        <w:spacing w:line="240" w:lineRule="auto"/>
-        <w:rPr>
-          <w:rFonts w:ascii="Arial" w:hAnsi="Arial" w:cs="Arial"/>
-          <w:sz w:val="22"/>
-          <w:szCs w:val="22"/>
-        </w:rPr>
-      </w:pPr>
     </w:p>
     <w:p>
       <w:pPr>
@@ -7875,6 +7765,7 @@
           <w:sz w:val="28"/>
           <w:szCs w:val="28"/>
         </w:rPr>
+        <w:lastRenderedPageBreak/>
         <w:t>Documentación de la API REST</w:t>
       </w:r>
     </w:p>
@@ -8047,7 +7938,6 @@
           <w:b/>
           <w:bCs/>
         </w:rPr>
-        <w:lastRenderedPageBreak/>
         <w:t>9.2</w:t>
       </w:r>
       <w:r>
@@ -9601,7 +9491,6 @@
                 <w:sz w:val="22"/>
                 <w:szCs w:val="22"/>
               </w:rPr>
-              <w:lastRenderedPageBreak/>
               <w:t>GET</w:t>
             </w:r>
           </w:p>
@@ -10709,6 +10598,7 @@
           <w:sz w:val="22"/>
           <w:szCs w:val="22"/>
         </w:rPr>
+        <w:lastRenderedPageBreak/>
         <w:t xml:space="preserve">- 400 </w:t>
       </w:r>
       <w:proofErr w:type="spellStart"/>
@@ -10995,7 +10885,6 @@
                 <w:sz w:val="22"/>
                 <w:szCs w:val="22"/>
               </w:rPr>
-              <w:lastRenderedPageBreak/>
               <w:t>Método HTTP</w:t>
             </w:r>
           </w:p>
@@ -11163,6 +11052,7 @@
               <w:t>Devuelve resumen de gastos (</w:t>
             </w:r>
             <w:proofErr w:type="spellStart"/>
+            <w:proofErr w:type="gramStart"/>
             <w:r>
               <w:rPr>
                 <w:rFonts w:ascii="Arial" w:hAnsi="Arial" w:cs="Arial"/>
@@ -11172,6 +11062,7 @@
               <w:t>semana,mes</w:t>
             </w:r>
             <w:proofErr w:type="spellEnd"/>
+            <w:proofErr w:type="gramEnd"/>
             <w:r>
               <w:rPr>
                 <w:rFonts w:ascii="Arial" w:hAnsi="Arial" w:cs="Arial"/>

</xml_diff>

<commit_message>
[FEAT] documentacion: se creo diagrama de componentes
</commit_message>
<xml_diff>
--- a/Documentación/GestordeGastos-DSI-ManuelMansilla.docx
+++ b/Documentación/GestordeGastos-DSI-ManuelMansilla.docx
@@ -7052,27 +7052,7 @@
             <w:sz w:val="22"/>
             <w:szCs w:val="22"/>
           </w:rPr>
-          <w:t>https://681ccc037a754f2d8dc88945--gestor-de-gastos-</w:t>
-        </w:r>
-        <w:proofErr w:type="spellStart"/>
-        <w:r>
-          <w:rPr>
-            <w:rStyle w:val="Hipervnculo"/>
-            <w:rFonts w:ascii="Arial" w:hAnsi="Arial" w:cs="Arial"/>
-            <w:sz w:val="22"/>
-            <w:szCs w:val="22"/>
-          </w:rPr>
-          <w:t>mm.netlify.app</w:t>
-        </w:r>
-        <w:proofErr w:type="spellEnd"/>
-        <w:r>
-          <w:rPr>
-            <w:rStyle w:val="Hipervnculo"/>
-            <w:rFonts w:ascii="Arial" w:hAnsi="Arial" w:cs="Arial"/>
-            <w:sz w:val="22"/>
-            <w:szCs w:val="22"/>
-          </w:rPr>
-          <w:t>/</w:t>
+          <w:t>https://681ccc037a754f2d8dc88945--gestor-de-gastos-mm.netlify.app/</w:t>
         </w:r>
       </w:hyperlink>
     </w:p>
@@ -7729,6 +7709,114 @@
           <w:szCs w:val="22"/>
         </w:rPr>
       </w:pPr>
+      <w:r>
+        <w:rPr>
+          <w:rFonts w:ascii="Arial" w:hAnsi="Arial" w:cs="Arial"/>
+          <w:sz w:val="22"/>
+          <w:szCs w:val="22"/>
+        </w:rPr>
+        <w:t>El siguiente</w:t>
+      </w:r>
+      <w:r>
+        <w:rPr>
+          <w:rFonts w:ascii="Arial" w:hAnsi="Arial" w:cs="Arial"/>
+          <w:sz w:val="22"/>
+          <w:szCs w:val="22"/>
+        </w:rPr>
+        <w:t xml:space="preserve"> </w:t>
+      </w:r>
+      <w:r>
+        <w:rPr>
+          <w:rFonts w:ascii="Arial" w:hAnsi="Arial" w:cs="Arial"/>
+          <w:sz w:val="22"/>
+          <w:szCs w:val="22"/>
+          <w:u w:val="single"/>
+        </w:rPr>
+        <w:t>diagrama de componentes</w:t>
+      </w:r>
+      <w:r>
+        <w:rPr>
+          <w:rFonts w:ascii="Arial" w:hAnsi="Arial" w:cs="Arial"/>
+          <w:sz w:val="22"/>
+          <w:szCs w:val="22"/>
+        </w:rPr>
+        <w:t xml:space="preserve"> muestra la organización interna del sistema, representando los módulos principales del cliente (desarrollado en React), los servicios lógicos del servidor de aplicación (Node.js + Express) y las colecciones de datos </w:t>
+      </w:r>
+      <w:r>
+        <w:rPr>
+          <w:rFonts w:ascii="Arial" w:hAnsi="Arial" w:cs="Arial"/>
+          <w:sz w:val="22"/>
+          <w:szCs w:val="22"/>
+        </w:rPr>
+        <w:lastRenderedPageBreak/>
+        <w:t xml:space="preserve">gestionadas por el servidor de base de datos (MySQL). También se indican las relaciones e interacciones entre los diferentes componentes. </w:t>
+      </w:r>
+    </w:p>
+    <w:p>
+      <w:pPr>
+        <w:spacing w:line="240" w:lineRule="auto"/>
+        <w:rPr>
+          <w:rFonts w:ascii="Arial" w:hAnsi="Arial" w:cs="Arial"/>
+          <w:sz w:val="22"/>
+          <w:szCs w:val="22"/>
+        </w:rPr>
+      </w:pPr>
+      <w:r>
+        <w:rPr>
+          <w:rFonts w:ascii="Arial" w:hAnsi="Arial" w:cs="Arial"/>
+          <w:noProof/>
+          <w:sz w:val="22"/>
+          <w:szCs w:val="22"/>
+        </w:rPr>
+        <w:drawing>
+          <wp:inline distT="0" distB="0" distL="0" distR="0" wp14:anchorId="447C4646" wp14:editId="51189BFF">
+            <wp:extent cx="5722620" cy="1866900"/>
+            <wp:effectExtent l="0" t="0" r="0" b="0"/>
+            <wp:docPr id="712449401" name="Imagen 1"/>
+            <wp:cNvGraphicFramePr>
+              <a:graphicFrameLocks xmlns:a="http://schemas.openxmlformats.org/drawingml/2006/main" noChangeAspect="1"/>
+            </wp:cNvGraphicFramePr>
+            <a:graphic xmlns:a="http://schemas.openxmlformats.org/drawingml/2006/main">
+              <a:graphicData uri="http://schemas.openxmlformats.org/drawingml/2006/picture">
+                <pic:pic xmlns:pic="http://schemas.openxmlformats.org/drawingml/2006/picture">
+                  <pic:nvPicPr>
+                    <pic:cNvPr id="0" name="Picture 1"/>
+                    <pic:cNvPicPr>
+                      <a:picLocks noChangeAspect="1" noChangeArrowheads="1"/>
+                    </pic:cNvPicPr>
+                  </pic:nvPicPr>
+                  <pic:blipFill>
+                    <a:blip r:embed="rId15" cstate="print">
+                      <a:extLst>
+                        <a:ext uri="{28A0092B-C50C-407E-A947-70E740481C1C}">
+                          <a14:useLocalDpi xmlns:a14="http://schemas.microsoft.com/office/drawing/2010/main" val="0"/>
+                        </a:ext>
+                      </a:extLst>
+                    </a:blip>
+                    <a:srcRect/>
+                    <a:stretch>
+                      <a:fillRect/>
+                    </a:stretch>
+                  </pic:blipFill>
+                  <pic:spPr bwMode="auto">
+                    <a:xfrm>
+                      <a:off x="0" y="0"/>
+                      <a:ext cx="5722620" cy="1866900"/>
+                    </a:xfrm>
+                    <a:prstGeom prst="rect">
+                      <a:avLst/>
+                    </a:prstGeom>
+                    <a:noFill/>
+                    <a:ln>
+                      <a:noFill/>
+                    </a:ln>
+                  </pic:spPr>
+                </pic:pic>
+              </a:graphicData>
+            </a:graphic>
+          </wp:inline>
+        </w:drawing>
+      </w:r>
     </w:p>
     <w:p>
       <w:pPr>
@@ -7765,7 +7853,6 @@
           <w:sz w:val="28"/>
           <w:szCs w:val="28"/>
         </w:rPr>
-        <w:lastRenderedPageBreak/>
         <w:t>Documentación de la API REST</w:t>
       </w:r>
     </w:p>
@@ -7860,7 +7947,6 @@
         </w:rPr>
         <w:t xml:space="preserve">” con </w:t>
       </w:r>
-      <w:proofErr w:type="spellStart"/>
       <w:r>
         <w:rPr>
           <w:rFonts w:ascii="Arial" w:hAnsi="Arial" w:cs="Arial"/>
@@ -7870,7 +7956,6 @@
         </w:rPr>
         <w:t>httpOnly</w:t>
       </w:r>
-      <w:proofErr w:type="spellEnd"/>
       <w:r>
         <w:rPr>
           <w:rFonts w:ascii="Arial" w:hAnsi="Arial" w:cs="Arial"/>
@@ -7879,7 +7964,6 @@
         </w:rPr>
         <w:t xml:space="preserve"> y </w:t>
       </w:r>
-      <w:proofErr w:type="spellStart"/>
       <w:r>
         <w:rPr>
           <w:rFonts w:ascii="Arial" w:hAnsi="Arial" w:cs="Arial"/>
@@ -7889,7 +7973,6 @@
         </w:rPr>
         <w:t>secure</w:t>
       </w:r>
-      <w:proofErr w:type="spellEnd"/>
       <w:r>
         <w:rPr>
           <w:rFonts w:ascii="Arial" w:hAnsi="Arial" w:cs="Arial"/>
@@ -8030,7 +8113,6 @@
                 <w:szCs w:val="22"/>
               </w:rPr>
             </w:pPr>
-            <w:proofErr w:type="spellStart"/>
             <w:r>
               <w:rPr>
                 <w:rFonts w:ascii="Arial" w:hAnsi="Arial" w:cs="Arial"/>
@@ -8041,7 +8123,6 @@
               </w:rPr>
               <w:t>Endpoint</w:t>
             </w:r>
-            <w:proofErr w:type="spellEnd"/>
           </w:p>
         </w:tc>
         <w:tc>
@@ -8120,36 +8201,8 @@
                 <w:sz w:val="22"/>
                 <w:szCs w:val="22"/>
               </w:rPr>
-              <w:t>/api/</w:t>
+              <w:t>/api/auth/register</w:t>
             </w:r>
-            <w:proofErr w:type="spellStart"/>
-            <w:r>
-              <w:rPr>
-                <w:rFonts w:ascii="Arial" w:hAnsi="Arial" w:cs="Arial"/>
-                <w:sz w:val="22"/>
-                <w:szCs w:val="22"/>
-              </w:rPr>
-              <w:t>auth</w:t>
-            </w:r>
-            <w:proofErr w:type="spellEnd"/>
-            <w:r>
-              <w:rPr>
-                <w:rFonts w:ascii="Arial" w:hAnsi="Arial" w:cs="Arial"/>
-                <w:sz w:val="22"/>
-                <w:szCs w:val="22"/>
-              </w:rPr>
-              <w:t>/</w:t>
-            </w:r>
-            <w:proofErr w:type="spellStart"/>
-            <w:r>
-              <w:rPr>
-                <w:rFonts w:ascii="Arial" w:hAnsi="Arial" w:cs="Arial"/>
-                <w:sz w:val="22"/>
-                <w:szCs w:val="22"/>
-              </w:rPr>
-              <w:t>register</w:t>
-            </w:r>
-            <w:proofErr w:type="spellEnd"/>
           </w:p>
         </w:tc>
         <w:tc>
@@ -8223,25 +8276,7 @@
                 <w:sz w:val="22"/>
                 <w:szCs w:val="22"/>
               </w:rPr>
-              <w:t>/api/</w:t>
-            </w:r>
-            <w:proofErr w:type="spellStart"/>
-            <w:r>
-              <w:rPr>
-                <w:rFonts w:ascii="Arial" w:hAnsi="Arial" w:cs="Arial"/>
-                <w:sz w:val="22"/>
-                <w:szCs w:val="22"/>
-              </w:rPr>
-              <w:t>auth</w:t>
-            </w:r>
-            <w:proofErr w:type="spellEnd"/>
-            <w:r>
-              <w:rPr>
-                <w:rFonts w:ascii="Arial" w:hAnsi="Arial" w:cs="Arial"/>
-                <w:sz w:val="22"/>
-                <w:szCs w:val="22"/>
-              </w:rPr>
-              <w:t>/login</w:t>
+              <w:t>/api/auth/login</w:t>
             </w:r>
           </w:p>
         </w:tc>
@@ -8316,36 +8351,8 @@
                 <w:sz w:val="22"/>
                 <w:szCs w:val="22"/>
               </w:rPr>
-              <w:t>/api/</w:t>
+              <w:t>/api/auth/logout</w:t>
             </w:r>
-            <w:proofErr w:type="spellStart"/>
-            <w:r>
-              <w:rPr>
-                <w:rFonts w:ascii="Arial" w:hAnsi="Arial" w:cs="Arial"/>
-                <w:sz w:val="22"/>
-                <w:szCs w:val="22"/>
-              </w:rPr>
-              <w:t>auth</w:t>
-            </w:r>
-            <w:proofErr w:type="spellEnd"/>
-            <w:r>
-              <w:rPr>
-                <w:rFonts w:ascii="Arial" w:hAnsi="Arial" w:cs="Arial"/>
-                <w:sz w:val="22"/>
-                <w:szCs w:val="22"/>
-              </w:rPr>
-              <w:t>/</w:t>
-            </w:r>
-            <w:proofErr w:type="spellStart"/>
-            <w:r>
-              <w:rPr>
-                <w:rFonts w:ascii="Arial" w:hAnsi="Arial" w:cs="Arial"/>
-                <w:sz w:val="22"/>
-                <w:szCs w:val="22"/>
-              </w:rPr>
-              <w:t>logout</w:t>
-            </w:r>
-            <w:proofErr w:type="spellEnd"/>
           </w:p>
         </w:tc>
         <w:tc>
@@ -8413,47 +8420,7 @@
           <w:szCs w:val="22"/>
           <w:shd w:val="clear" w:color="auto" w:fill="D0CECE" w:themeFill="background2" w:themeFillShade="E6"/>
         </w:rPr>
-        <w:t>(/api/</w:t>
-      </w:r>
-      <w:proofErr w:type="spellStart"/>
-      <w:r>
-        <w:rPr>
-          <w:rFonts w:ascii="Arial" w:hAnsi="Arial" w:cs="Arial"/>
-          <w:sz w:val="22"/>
-          <w:szCs w:val="22"/>
-          <w:shd w:val="clear" w:color="auto" w:fill="D0CECE" w:themeFill="background2" w:themeFillShade="E6"/>
-        </w:rPr>
-        <w:t>auth</w:t>
-      </w:r>
-      <w:proofErr w:type="spellEnd"/>
-      <w:r>
-        <w:rPr>
-          <w:rFonts w:ascii="Arial" w:hAnsi="Arial" w:cs="Arial"/>
-          <w:sz w:val="22"/>
-          <w:szCs w:val="22"/>
-          <w:shd w:val="clear" w:color="auto" w:fill="D0CECE" w:themeFill="background2" w:themeFillShade="E6"/>
-        </w:rPr>
-        <w:t>/</w:t>
-      </w:r>
-      <w:proofErr w:type="spellStart"/>
-      <w:r>
-        <w:rPr>
-          <w:rFonts w:ascii="Arial" w:hAnsi="Arial" w:cs="Arial"/>
-          <w:sz w:val="22"/>
-          <w:szCs w:val="22"/>
-          <w:shd w:val="clear" w:color="auto" w:fill="D0CECE" w:themeFill="background2" w:themeFillShade="E6"/>
-        </w:rPr>
-        <w:t>register</w:t>
-      </w:r>
-      <w:proofErr w:type="spellEnd"/>
-      <w:r>
-        <w:rPr>
-          <w:rFonts w:ascii="Arial" w:hAnsi="Arial" w:cs="Arial"/>
-          <w:sz w:val="22"/>
-          <w:szCs w:val="22"/>
-          <w:shd w:val="clear" w:color="auto" w:fill="D0CECE" w:themeFill="background2" w:themeFillShade="E6"/>
-        </w:rPr>
-        <w:t>)</w:t>
+        <w:t>(/api/auth/register)</w:t>
       </w:r>
     </w:p>
     <w:p>
@@ -8675,6 +8642,7 @@
           <w:sz w:val="22"/>
           <w:szCs w:val="22"/>
         </w:rPr>
+        <w:lastRenderedPageBreak/>
         <w:t>●</w:t>
       </w:r>
       <w:r>
@@ -8726,25 +8694,7 @@
           <w:sz w:val="22"/>
           <w:szCs w:val="22"/>
         </w:rPr>
-        <w:t xml:space="preserve">1 </w:t>
-      </w:r>
-      <w:proofErr w:type="spellStart"/>
-      <w:r>
-        <w:rPr>
-          <w:rFonts w:ascii="Arial" w:hAnsi="Arial" w:cs="Arial"/>
-          <w:sz w:val="22"/>
-          <w:szCs w:val="22"/>
-        </w:rPr>
-        <w:t>Created</w:t>
-      </w:r>
-      <w:proofErr w:type="spellEnd"/>
-      <w:r>
-        <w:rPr>
-          <w:rFonts w:ascii="Arial" w:hAnsi="Arial" w:cs="Arial"/>
-          <w:sz w:val="22"/>
-          <w:szCs w:val="22"/>
-        </w:rPr>
-        <w:t>: Usuario creado.</w:t>
+        <w:t>1 Created: Usuario creado.</w:t>
       </w:r>
     </w:p>
     <w:p>
@@ -8783,47 +8733,7 @@
           <w:szCs w:val="22"/>
           <w:lang w:val="en-US"/>
         </w:rPr>
-        <w:t xml:space="preserve">0 Bad Request: Email </w:t>
-      </w:r>
-      <w:proofErr w:type="spellStart"/>
-      <w:r>
-        <w:rPr>
-          <w:rFonts w:ascii="Arial" w:hAnsi="Arial" w:cs="Arial"/>
-          <w:sz w:val="22"/>
-          <w:szCs w:val="22"/>
-          <w:lang w:val="en-US"/>
-        </w:rPr>
-        <w:t>ya</w:t>
-      </w:r>
-      <w:proofErr w:type="spellEnd"/>
-      <w:r>
-        <w:rPr>
-          <w:rFonts w:ascii="Arial" w:hAnsi="Arial" w:cs="Arial"/>
-          <w:sz w:val="22"/>
-          <w:szCs w:val="22"/>
-          <w:lang w:val="en-US"/>
-        </w:rPr>
-        <w:t xml:space="preserve"> </w:t>
-      </w:r>
-      <w:proofErr w:type="spellStart"/>
-      <w:r>
-        <w:rPr>
-          <w:rFonts w:ascii="Arial" w:hAnsi="Arial" w:cs="Arial"/>
-          <w:sz w:val="22"/>
-          <w:szCs w:val="22"/>
-          <w:lang w:val="en-US"/>
-        </w:rPr>
-        <w:t>registrado</w:t>
-      </w:r>
-      <w:proofErr w:type="spellEnd"/>
-      <w:r>
-        <w:rPr>
-          <w:rFonts w:ascii="Arial" w:hAnsi="Arial" w:cs="Arial"/>
-          <w:sz w:val="22"/>
-          <w:szCs w:val="22"/>
-          <w:lang w:val="en-US"/>
-        </w:rPr>
-        <w:t>.</w:t>
+        <w:t>0 Bad Request: Email ya registrado.</w:t>
       </w:r>
     </w:p>
     <w:p>
@@ -8867,27 +8777,7 @@
           <w:szCs w:val="22"/>
           <w:shd w:val="clear" w:color="auto" w:fill="D0CECE" w:themeFill="background2" w:themeFillShade="E6"/>
         </w:rPr>
-        <w:t>(/api/</w:t>
-      </w:r>
-      <w:proofErr w:type="spellStart"/>
-      <w:r>
-        <w:rPr>
-          <w:rFonts w:ascii="Arial" w:hAnsi="Arial" w:cs="Arial"/>
-          <w:sz w:val="22"/>
-          <w:szCs w:val="22"/>
-          <w:shd w:val="clear" w:color="auto" w:fill="D0CECE" w:themeFill="background2" w:themeFillShade="E6"/>
-        </w:rPr>
-        <w:t>auth</w:t>
-      </w:r>
-      <w:proofErr w:type="spellEnd"/>
-      <w:r>
-        <w:rPr>
-          <w:rFonts w:ascii="Arial" w:hAnsi="Arial" w:cs="Arial"/>
-          <w:sz w:val="22"/>
-          <w:szCs w:val="22"/>
-          <w:shd w:val="clear" w:color="auto" w:fill="D0CECE" w:themeFill="background2" w:themeFillShade="E6"/>
-        </w:rPr>
-        <w:t>/</w:t>
+        <w:t>(/api/auth/</w:t>
       </w:r>
       <w:r>
         <w:rPr>
@@ -9165,25 +9055,7 @@
           <w:sz w:val="22"/>
           <w:szCs w:val="22"/>
         </w:rPr>
-        <w:t xml:space="preserve">- 401 </w:t>
-      </w:r>
-      <w:proofErr w:type="spellStart"/>
-      <w:r>
-        <w:rPr>
-          <w:rFonts w:ascii="Arial" w:hAnsi="Arial" w:cs="Arial"/>
-          <w:sz w:val="22"/>
-          <w:szCs w:val="22"/>
-        </w:rPr>
-        <w:t>Unauthorized</w:t>
-      </w:r>
-      <w:proofErr w:type="spellEnd"/>
-      <w:r>
-        <w:rPr>
-          <w:rFonts w:ascii="Arial" w:hAnsi="Arial" w:cs="Arial"/>
-          <w:sz w:val="22"/>
-          <w:szCs w:val="22"/>
-        </w:rPr>
-        <w:t>: Credenciales inválidas.</w:t>
+        <w:t>- 401 Unauthorized: Credenciales inválidas.</w:t>
       </w:r>
     </w:p>
     <w:p>
@@ -9226,9 +9098,8 @@
           <w:szCs w:val="22"/>
           <w:shd w:val="clear" w:color="auto" w:fill="D0CECE" w:themeFill="background2" w:themeFillShade="E6"/>
         </w:rPr>
-        <w:t>(/api/</w:t>
-      </w:r>
-      <w:proofErr w:type="spellStart"/>
+        <w:t>(/api/auth/</w:t>
+      </w:r>
       <w:r>
         <w:rPr>
           <w:rFonts w:ascii="Arial" w:hAnsi="Arial" w:cs="Arial"/>
@@ -9236,37 +9107,7 @@
           <w:szCs w:val="22"/>
           <w:shd w:val="clear" w:color="auto" w:fill="D0CECE" w:themeFill="background2" w:themeFillShade="E6"/>
         </w:rPr>
-        <w:t>auth</w:t>
-      </w:r>
-      <w:proofErr w:type="spellEnd"/>
-      <w:r>
-        <w:rPr>
-          <w:rFonts w:ascii="Arial" w:hAnsi="Arial" w:cs="Arial"/>
-          <w:sz w:val="22"/>
-          <w:szCs w:val="22"/>
-          <w:shd w:val="clear" w:color="auto" w:fill="D0CECE" w:themeFill="background2" w:themeFillShade="E6"/>
-        </w:rPr>
-        <w:t>/</w:t>
-      </w:r>
-      <w:proofErr w:type="spellStart"/>
-      <w:r>
-        <w:rPr>
-          <w:rFonts w:ascii="Arial" w:hAnsi="Arial" w:cs="Arial"/>
-          <w:sz w:val="22"/>
-          <w:szCs w:val="22"/>
-          <w:shd w:val="clear" w:color="auto" w:fill="D0CECE" w:themeFill="background2" w:themeFillShade="E6"/>
-        </w:rPr>
-        <w:t>logout</w:t>
-      </w:r>
-      <w:proofErr w:type="spellEnd"/>
-      <w:r>
-        <w:rPr>
-          <w:rFonts w:ascii="Arial" w:hAnsi="Arial" w:cs="Arial"/>
-          <w:sz w:val="22"/>
-          <w:szCs w:val="22"/>
-          <w:shd w:val="clear" w:color="auto" w:fill="D0CECE" w:themeFill="background2" w:themeFillShade="E6"/>
-        </w:rPr>
-        <w:t>)</w:t>
+        <w:t>logout)</w:t>
       </w:r>
     </w:p>
     <w:p>
@@ -9421,7 +9262,6 @@
                 <w:szCs w:val="22"/>
               </w:rPr>
             </w:pPr>
-            <w:proofErr w:type="spellStart"/>
             <w:r>
               <w:rPr>
                 <w:rFonts w:ascii="Arial" w:hAnsi="Arial" w:cs="Arial"/>
@@ -9432,7 +9272,6 @@
               </w:rPr>
               <w:t>Endpoint</w:t>
             </w:r>
-            <w:proofErr w:type="spellEnd"/>
           </w:p>
         </w:tc>
         <w:tc>
@@ -9514,18 +9353,8 @@
                 <w:sz w:val="22"/>
                 <w:szCs w:val="22"/>
               </w:rPr>
-              <w:t>/api/</w:t>
+              <w:t>/api/operations</w:t>
             </w:r>
-            <w:proofErr w:type="spellStart"/>
-            <w:r>
-              <w:rPr>
-                <w:rFonts w:ascii="Arial" w:hAnsi="Arial" w:cs="Arial"/>
-                <w:sz w:val="22"/>
-                <w:szCs w:val="22"/>
-              </w:rPr>
-              <w:t>operations</w:t>
-            </w:r>
-            <w:proofErr w:type="spellEnd"/>
           </w:p>
         </w:tc>
         <w:tc>
@@ -9601,7 +9430,6 @@
               </w:rPr>
               <w:t>/api/</w:t>
             </w:r>
-            <w:proofErr w:type="spellStart"/>
             <w:r>
               <w:rPr>
                 <w:rFonts w:ascii="Arial" w:hAnsi="Arial" w:cs="Arial"/>
@@ -9610,7 +9438,6 @@
               </w:rPr>
               <w:t>operations</w:t>
             </w:r>
-            <w:proofErr w:type="spellEnd"/>
           </w:p>
         </w:tc>
         <w:tc>
@@ -9686,23 +9513,13 @@
               </w:rPr>
               <w:t>/api/</w:t>
             </w:r>
-            <w:proofErr w:type="spellStart"/>
             <w:r>
               <w:rPr>
                 <w:rFonts w:ascii="Arial" w:hAnsi="Arial" w:cs="Arial"/>
                 <w:sz w:val="22"/>
                 <w:szCs w:val="22"/>
               </w:rPr>
-              <w:t>operations</w:t>
-            </w:r>
-            <w:proofErr w:type="spellEnd"/>
-            <w:r>
-              <w:rPr>
-                <w:rFonts w:ascii="Arial" w:hAnsi="Arial" w:cs="Arial"/>
-                <w:sz w:val="22"/>
-                <w:szCs w:val="22"/>
-              </w:rPr>
-              <w:t>/:id</w:t>
+              <w:t>operations/:id</w:t>
             </w:r>
           </w:p>
         </w:tc>
@@ -9780,19 +9597,8 @@
           <w:szCs w:val="22"/>
           <w:shd w:val="clear" w:color="auto" w:fill="D0CECE" w:themeFill="background2" w:themeFillShade="E6"/>
         </w:rPr>
-        <w:t>/api/</w:t>
-      </w:r>
-      <w:proofErr w:type="spellStart"/>
-      <w:r>
-        <w:rPr>
-          <w:rFonts w:ascii="Arial" w:hAnsi="Arial" w:cs="Arial"/>
-          <w:sz w:val="22"/>
-          <w:szCs w:val="22"/>
-          <w:shd w:val="clear" w:color="auto" w:fill="D0CECE" w:themeFill="background2" w:themeFillShade="E6"/>
-        </w:rPr>
-        <w:t>operations</w:t>
-      </w:r>
-      <w:proofErr w:type="spellEnd"/>
+        <w:t>/api/operations</w:t>
+      </w:r>
       <w:r>
         <w:rPr>
           <w:rFonts w:ascii="Arial" w:hAnsi="Arial" w:cs="Arial"/>
@@ -9925,25 +9731,7 @@
                 <w:sz w:val="22"/>
                 <w:szCs w:val="22"/>
               </w:rPr>
-              <w:t xml:space="preserve">        “</w:t>
-            </w:r>
-            <w:proofErr w:type="spellStart"/>
-            <w:r>
-              <w:rPr>
-                <w:rFonts w:ascii="Arial" w:hAnsi="Arial" w:cs="Arial"/>
-                <w:sz w:val="22"/>
-                <w:szCs w:val="22"/>
-              </w:rPr>
-              <w:t>categoria</w:t>
-            </w:r>
-            <w:proofErr w:type="spellEnd"/>
-            <w:r>
-              <w:rPr>
-                <w:rFonts w:ascii="Arial" w:hAnsi="Arial" w:cs="Arial"/>
-                <w:sz w:val="22"/>
-                <w:szCs w:val="22"/>
-              </w:rPr>
-              <w:t>”: “Compras”,</w:t>
+              <w:t xml:space="preserve">        “categoria”: “Compras”,</w:t>
             </w:r>
           </w:p>
           <w:p>
@@ -9960,25 +9748,7 @@
                 <w:sz w:val="22"/>
                 <w:szCs w:val="22"/>
               </w:rPr>
-              <w:t xml:space="preserve">        “</w:t>
-            </w:r>
-            <w:proofErr w:type="spellStart"/>
-            <w:r>
-              <w:rPr>
-                <w:rFonts w:ascii="Arial" w:hAnsi="Arial" w:cs="Arial"/>
-                <w:sz w:val="22"/>
-                <w:szCs w:val="22"/>
-              </w:rPr>
-              <w:t>subcategoria</w:t>
-            </w:r>
-            <w:proofErr w:type="spellEnd"/>
-            <w:r>
-              <w:rPr>
-                <w:rFonts w:ascii="Arial" w:hAnsi="Arial" w:cs="Arial"/>
-                <w:sz w:val="22"/>
-                <w:szCs w:val="22"/>
-              </w:rPr>
-              <w:t>”: “Ropa”,</w:t>
+              <w:t xml:space="preserve">        “subcategoria”: “Ropa”,</w:t>
             </w:r>
           </w:p>
           <w:p>
@@ -10156,6 +9926,7 @@
           <w:sz w:val="22"/>
           <w:szCs w:val="22"/>
         </w:rPr>
+        <w:lastRenderedPageBreak/>
         <w:t>Registrar operación</w:t>
       </w:r>
       <w:r>
@@ -10173,27 +9944,7 @@
           <w:szCs w:val="22"/>
           <w:shd w:val="clear" w:color="auto" w:fill="D0CECE" w:themeFill="background2" w:themeFillShade="E6"/>
         </w:rPr>
-        <w:t>(/api/</w:t>
-      </w:r>
-      <w:proofErr w:type="spellStart"/>
-      <w:r>
-        <w:rPr>
-          <w:rFonts w:ascii="Arial" w:hAnsi="Arial" w:cs="Arial"/>
-          <w:sz w:val="22"/>
-          <w:szCs w:val="22"/>
-          <w:shd w:val="clear" w:color="auto" w:fill="D0CECE" w:themeFill="background2" w:themeFillShade="E6"/>
-        </w:rPr>
-        <w:t>operations</w:t>
-      </w:r>
-      <w:proofErr w:type="spellEnd"/>
-      <w:r>
-        <w:rPr>
-          <w:rFonts w:ascii="Arial" w:hAnsi="Arial" w:cs="Arial"/>
-          <w:sz w:val="22"/>
-          <w:szCs w:val="22"/>
-          <w:shd w:val="clear" w:color="auto" w:fill="D0CECE" w:themeFill="background2" w:themeFillShade="E6"/>
-        </w:rPr>
-        <w:t>)</w:t>
+        <w:t>(/api/operations)</w:t>
       </w:r>
     </w:p>
     <w:p>
@@ -10306,25 +10057,7 @@
                 <w:sz w:val="22"/>
                 <w:szCs w:val="22"/>
               </w:rPr>
-              <w:t xml:space="preserve">        “</w:t>
-            </w:r>
-            <w:proofErr w:type="spellStart"/>
-            <w:r>
-              <w:rPr>
-                <w:rFonts w:ascii="Arial" w:hAnsi="Arial" w:cs="Arial"/>
-                <w:sz w:val="22"/>
-                <w:szCs w:val="22"/>
-              </w:rPr>
-              <w:t>categoria</w:t>
-            </w:r>
-            <w:proofErr w:type="spellEnd"/>
-            <w:r>
-              <w:rPr>
-                <w:rFonts w:ascii="Arial" w:hAnsi="Arial" w:cs="Arial"/>
-                <w:sz w:val="22"/>
-                <w:szCs w:val="22"/>
-              </w:rPr>
-              <w:t>”: “Compras”,</w:t>
+              <w:t xml:space="preserve">        “categoria”: “Compras”,</w:t>
             </w:r>
           </w:p>
           <w:p>
@@ -10341,25 +10074,7 @@
                 <w:sz w:val="22"/>
                 <w:szCs w:val="22"/>
               </w:rPr>
-              <w:t xml:space="preserve">        “</w:t>
-            </w:r>
-            <w:proofErr w:type="spellStart"/>
-            <w:r>
-              <w:rPr>
-                <w:rFonts w:ascii="Arial" w:hAnsi="Arial" w:cs="Arial"/>
-                <w:sz w:val="22"/>
-                <w:szCs w:val="22"/>
-              </w:rPr>
-              <w:t>subcategoria</w:t>
-            </w:r>
-            <w:proofErr w:type="spellEnd"/>
-            <w:r>
-              <w:rPr>
-                <w:rFonts w:ascii="Arial" w:hAnsi="Arial" w:cs="Arial"/>
-                <w:sz w:val="22"/>
-                <w:szCs w:val="22"/>
-              </w:rPr>
-              <w:t>”: “Ropa”,</w:t>
+              <w:t xml:space="preserve">        “subcategoria”: “Ropa”,</w:t>
             </w:r>
           </w:p>
           <w:p>
@@ -10561,25 +10276,7 @@
           <w:sz w:val="22"/>
           <w:szCs w:val="22"/>
         </w:rPr>
-        <w:t xml:space="preserve">- 201 </w:t>
-      </w:r>
-      <w:proofErr w:type="spellStart"/>
-      <w:r>
-        <w:rPr>
-          <w:rFonts w:ascii="Arial" w:hAnsi="Arial" w:cs="Arial"/>
-          <w:sz w:val="22"/>
-          <w:szCs w:val="22"/>
-        </w:rPr>
-        <w:t>Created</w:t>
-      </w:r>
-      <w:proofErr w:type="spellEnd"/>
-      <w:r>
-        <w:rPr>
-          <w:rFonts w:ascii="Arial" w:hAnsi="Arial" w:cs="Arial"/>
-          <w:sz w:val="22"/>
-          <w:szCs w:val="22"/>
-        </w:rPr>
-        <w:t>: Operación registrada.</w:t>
+        <w:t>- 201 Created: Operación registrada.</w:t>
       </w:r>
     </w:p>
     <w:p>
@@ -10598,44 +10295,7 @@
           <w:sz w:val="22"/>
           <w:szCs w:val="22"/>
         </w:rPr>
-        <w:lastRenderedPageBreak/>
-        <w:t xml:space="preserve">- 400 </w:t>
-      </w:r>
-      <w:proofErr w:type="spellStart"/>
-      <w:r>
-        <w:rPr>
-          <w:rFonts w:ascii="Arial" w:hAnsi="Arial" w:cs="Arial"/>
-          <w:sz w:val="22"/>
-          <w:szCs w:val="22"/>
-        </w:rPr>
-        <w:t>Bad</w:t>
-      </w:r>
-      <w:proofErr w:type="spellEnd"/>
-      <w:r>
-        <w:rPr>
-          <w:rFonts w:ascii="Arial" w:hAnsi="Arial" w:cs="Arial"/>
-          <w:sz w:val="22"/>
-          <w:szCs w:val="22"/>
-        </w:rPr>
-        <w:t xml:space="preserve"> </w:t>
-      </w:r>
-      <w:proofErr w:type="spellStart"/>
-      <w:r>
-        <w:rPr>
-          <w:rFonts w:ascii="Arial" w:hAnsi="Arial" w:cs="Arial"/>
-          <w:sz w:val="22"/>
-          <w:szCs w:val="22"/>
-        </w:rPr>
-        <w:t>Request</w:t>
-      </w:r>
-      <w:proofErr w:type="spellEnd"/>
-      <w:r>
-        <w:rPr>
-          <w:rFonts w:ascii="Arial" w:hAnsi="Arial" w:cs="Arial"/>
-          <w:sz w:val="22"/>
-          <w:szCs w:val="22"/>
-        </w:rPr>
-        <w:t>: Faltan datos.</w:t>
+        <w:t>- 400 Bad Request: Faltan datos.</w:t>
       </w:r>
     </w:p>
     <w:p>
@@ -10687,27 +10347,7 @@
           <w:szCs w:val="22"/>
           <w:shd w:val="clear" w:color="auto" w:fill="D0CECE" w:themeFill="background2" w:themeFillShade="E6"/>
         </w:rPr>
-        <w:t>/api/</w:t>
-      </w:r>
-      <w:proofErr w:type="spellStart"/>
-      <w:r>
-        <w:rPr>
-          <w:rFonts w:ascii="Arial" w:hAnsi="Arial" w:cs="Arial"/>
-          <w:sz w:val="22"/>
-          <w:szCs w:val="22"/>
-          <w:shd w:val="clear" w:color="auto" w:fill="D0CECE" w:themeFill="background2" w:themeFillShade="E6"/>
-        </w:rPr>
-        <w:t>operations</w:t>
-      </w:r>
-      <w:proofErr w:type="spellEnd"/>
-      <w:r>
-        <w:rPr>
-          <w:rFonts w:ascii="Arial" w:hAnsi="Arial" w:cs="Arial"/>
-          <w:sz w:val="22"/>
-          <w:szCs w:val="22"/>
-          <w:shd w:val="clear" w:color="auto" w:fill="D0CECE" w:themeFill="background2" w:themeFillShade="E6"/>
-        </w:rPr>
-        <w:t>/:id</w:t>
+        <w:t>/api/operations/:id</w:t>
       </w:r>
       <w:r>
         <w:rPr>
@@ -10771,43 +10411,7 @@
           <w:sz w:val="22"/>
           <w:szCs w:val="22"/>
         </w:rPr>
-        <w:t xml:space="preserve">- 404 </w:t>
-      </w:r>
-      <w:proofErr w:type="spellStart"/>
-      <w:r>
-        <w:rPr>
-          <w:rFonts w:ascii="Arial" w:hAnsi="Arial" w:cs="Arial"/>
-          <w:sz w:val="22"/>
-          <w:szCs w:val="22"/>
-        </w:rPr>
-        <w:t>Not</w:t>
-      </w:r>
-      <w:proofErr w:type="spellEnd"/>
-      <w:r>
-        <w:rPr>
-          <w:rFonts w:ascii="Arial" w:hAnsi="Arial" w:cs="Arial"/>
-          <w:sz w:val="22"/>
-          <w:szCs w:val="22"/>
-        </w:rPr>
-        <w:t xml:space="preserve"> </w:t>
-      </w:r>
-      <w:proofErr w:type="spellStart"/>
-      <w:r>
-        <w:rPr>
-          <w:rFonts w:ascii="Arial" w:hAnsi="Arial" w:cs="Arial"/>
-          <w:sz w:val="22"/>
-          <w:szCs w:val="22"/>
-        </w:rPr>
-        <w:t>Found</w:t>
-      </w:r>
-      <w:proofErr w:type="spellEnd"/>
-      <w:r>
-        <w:rPr>
-          <w:rFonts w:ascii="Arial" w:hAnsi="Arial" w:cs="Arial"/>
-          <w:sz w:val="22"/>
-          <w:szCs w:val="22"/>
-        </w:rPr>
-        <w:t>: Operación no encontrada.</w:t>
+        <w:t>- 404 Not Found: Operación no encontrada.</w:t>
       </w:r>
     </w:p>
     <w:p>
@@ -10905,7 +10509,6 @@
                 <w:szCs w:val="22"/>
               </w:rPr>
             </w:pPr>
-            <w:proofErr w:type="spellStart"/>
             <w:r>
               <w:rPr>
                 <w:rFonts w:ascii="Arial" w:hAnsi="Arial" w:cs="Arial"/>
@@ -10916,7 +10519,6 @@
               </w:rPr>
               <w:t>Endpoint</w:t>
             </w:r>
-            <w:proofErr w:type="spellEnd"/>
           </w:p>
         </w:tc>
         <w:tc>
@@ -10998,36 +10600,8 @@
                 <w:sz w:val="22"/>
                 <w:szCs w:val="22"/>
               </w:rPr>
-              <w:t>/api/</w:t>
+              <w:t>/api/stats/overview</w:t>
             </w:r>
-            <w:proofErr w:type="spellStart"/>
-            <w:r>
-              <w:rPr>
-                <w:rFonts w:ascii="Arial" w:hAnsi="Arial" w:cs="Arial"/>
-                <w:sz w:val="22"/>
-                <w:szCs w:val="22"/>
-              </w:rPr>
-              <w:t>stats</w:t>
-            </w:r>
-            <w:proofErr w:type="spellEnd"/>
-            <w:r>
-              <w:rPr>
-                <w:rFonts w:ascii="Arial" w:hAnsi="Arial" w:cs="Arial"/>
-                <w:sz w:val="22"/>
-                <w:szCs w:val="22"/>
-              </w:rPr>
-              <w:t>/</w:t>
-            </w:r>
-            <w:proofErr w:type="spellStart"/>
-            <w:r>
-              <w:rPr>
-                <w:rFonts w:ascii="Arial" w:hAnsi="Arial" w:cs="Arial"/>
-                <w:sz w:val="22"/>
-                <w:szCs w:val="22"/>
-              </w:rPr>
-              <w:t>overview</w:t>
-            </w:r>
-            <w:proofErr w:type="spellEnd"/>
           </w:p>
         </w:tc>
         <w:tc>
@@ -11049,27 +10623,7 @@
                 <w:sz w:val="22"/>
                 <w:szCs w:val="22"/>
               </w:rPr>
-              <w:t>Devuelve resumen de gastos (</w:t>
-            </w:r>
-            <w:proofErr w:type="spellStart"/>
-            <w:proofErr w:type="gramStart"/>
-            <w:r>
-              <w:rPr>
-                <w:rFonts w:ascii="Arial" w:hAnsi="Arial" w:cs="Arial"/>
-                <w:sz w:val="22"/>
-                <w:szCs w:val="22"/>
-              </w:rPr>
-              <w:t>semana,mes</w:t>
-            </w:r>
-            <w:proofErr w:type="spellEnd"/>
-            <w:proofErr w:type="gramEnd"/>
-            <w:r>
-              <w:rPr>
-                <w:rFonts w:ascii="Arial" w:hAnsi="Arial" w:cs="Arial"/>
-                <w:sz w:val="22"/>
-                <w:szCs w:val="22"/>
-              </w:rPr>
-              <w:t>).</w:t>
+              <w:t>Devuelve resumen de gastos (semana,mes).</w:t>
             </w:r>
           </w:p>
         </w:tc>
@@ -11121,36 +10675,8 @@
                 <w:sz w:val="22"/>
                 <w:szCs w:val="22"/>
               </w:rPr>
-              <w:t>/api/</w:t>
+              <w:t>/api/stats/trend</w:t>
             </w:r>
-            <w:proofErr w:type="spellStart"/>
-            <w:r>
-              <w:rPr>
-                <w:rFonts w:ascii="Arial" w:hAnsi="Arial" w:cs="Arial"/>
-                <w:sz w:val="22"/>
-                <w:szCs w:val="22"/>
-              </w:rPr>
-              <w:t>stats</w:t>
-            </w:r>
-            <w:proofErr w:type="spellEnd"/>
-            <w:r>
-              <w:rPr>
-                <w:rFonts w:ascii="Arial" w:hAnsi="Arial" w:cs="Arial"/>
-                <w:sz w:val="22"/>
-                <w:szCs w:val="22"/>
-              </w:rPr>
-              <w:t>/</w:t>
-            </w:r>
-            <w:proofErr w:type="spellStart"/>
-            <w:r>
-              <w:rPr>
-                <w:rFonts w:ascii="Arial" w:hAnsi="Arial" w:cs="Arial"/>
-                <w:sz w:val="22"/>
-                <w:szCs w:val="22"/>
-              </w:rPr>
-              <w:t>trend</w:t>
-            </w:r>
-            <w:proofErr w:type="spellEnd"/>
           </w:p>
         </w:tc>
         <w:tc>
@@ -11224,36 +10750,8 @@
                 <w:sz w:val="22"/>
                 <w:szCs w:val="22"/>
               </w:rPr>
-              <w:t>/api/</w:t>
+              <w:t>/api/stats/categories</w:t>
             </w:r>
-            <w:proofErr w:type="spellStart"/>
-            <w:r>
-              <w:rPr>
-                <w:rFonts w:ascii="Arial" w:hAnsi="Arial" w:cs="Arial"/>
-                <w:sz w:val="22"/>
-                <w:szCs w:val="22"/>
-              </w:rPr>
-              <w:t>stats</w:t>
-            </w:r>
-            <w:proofErr w:type="spellEnd"/>
-            <w:r>
-              <w:rPr>
-                <w:rFonts w:ascii="Arial" w:hAnsi="Arial" w:cs="Arial"/>
-                <w:sz w:val="22"/>
-                <w:szCs w:val="22"/>
-              </w:rPr>
-              <w:t>/</w:t>
-            </w:r>
-            <w:proofErr w:type="spellStart"/>
-            <w:r>
-              <w:rPr>
-                <w:rFonts w:ascii="Arial" w:hAnsi="Arial" w:cs="Arial"/>
-                <w:sz w:val="22"/>
-                <w:szCs w:val="22"/>
-              </w:rPr>
-              <w:t>categories</w:t>
-            </w:r>
-            <w:proofErr w:type="spellEnd"/>
           </w:p>
         </w:tc>
         <w:tc>
@@ -11330,39 +10828,8 @@
           <w:szCs w:val="22"/>
           <w:shd w:val="clear" w:color="auto" w:fill="D0CECE" w:themeFill="background2" w:themeFillShade="E6"/>
         </w:rPr>
-        <w:t>/api/</w:t>
-      </w:r>
-      <w:proofErr w:type="spellStart"/>
-      <w:r>
-        <w:rPr>
-          <w:rFonts w:ascii="Arial" w:hAnsi="Arial" w:cs="Arial"/>
-          <w:sz w:val="22"/>
-          <w:szCs w:val="22"/>
-          <w:shd w:val="clear" w:color="auto" w:fill="D0CECE" w:themeFill="background2" w:themeFillShade="E6"/>
-        </w:rPr>
-        <w:t>stats</w:t>
-      </w:r>
-      <w:proofErr w:type="spellEnd"/>
-      <w:r>
-        <w:rPr>
-          <w:rFonts w:ascii="Arial" w:hAnsi="Arial" w:cs="Arial"/>
-          <w:sz w:val="22"/>
-          <w:szCs w:val="22"/>
-          <w:shd w:val="clear" w:color="auto" w:fill="D0CECE" w:themeFill="background2" w:themeFillShade="E6"/>
-        </w:rPr>
-        <w:t>/</w:t>
-      </w:r>
-      <w:proofErr w:type="spellStart"/>
-      <w:r>
-        <w:rPr>
-          <w:rFonts w:ascii="Arial" w:hAnsi="Arial" w:cs="Arial"/>
-          <w:sz w:val="22"/>
-          <w:szCs w:val="22"/>
-          <w:shd w:val="clear" w:color="auto" w:fill="D0CECE" w:themeFill="background2" w:themeFillShade="E6"/>
-        </w:rPr>
-        <w:t>overview</w:t>
-      </w:r>
-      <w:proofErr w:type="spellEnd"/>
+        <w:t>/api/stats/overview</w:t>
+      </w:r>
       <w:r>
         <w:rPr>
           <w:rFonts w:ascii="Arial" w:hAnsi="Arial" w:cs="Arial"/>
@@ -11419,9 +10886,8 @@
           <w:szCs w:val="22"/>
           <w:shd w:val="clear" w:color="auto" w:fill="D0CECE" w:themeFill="background2" w:themeFillShade="E6"/>
         </w:rPr>
-        <w:t>/api/</w:t>
-      </w:r>
-      <w:proofErr w:type="spellStart"/>
+        <w:t>/api/stats/</w:t>
+      </w:r>
       <w:r>
         <w:rPr>
           <w:rFonts w:ascii="Arial" w:hAnsi="Arial" w:cs="Arial"/>
@@ -11429,29 +10895,8 @@
           <w:szCs w:val="22"/>
           <w:shd w:val="clear" w:color="auto" w:fill="D0CECE" w:themeFill="background2" w:themeFillShade="E6"/>
         </w:rPr>
-        <w:t>stats</w:t>
-      </w:r>
-      <w:proofErr w:type="spellEnd"/>
-      <w:r>
-        <w:rPr>
-          <w:rFonts w:ascii="Arial" w:hAnsi="Arial" w:cs="Arial"/>
-          <w:sz w:val="22"/>
-          <w:szCs w:val="22"/>
-          <w:shd w:val="clear" w:color="auto" w:fill="D0CECE" w:themeFill="background2" w:themeFillShade="E6"/>
-        </w:rPr>
-        <w:t>/</w:t>
-      </w:r>
-      <w:proofErr w:type="spellStart"/>
-      <w:r>
-        <w:rPr>
-          <w:rFonts w:ascii="Arial" w:hAnsi="Arial" w:cs="Arial"/>
-          <w:sz w:val="22"/>
-          <w:szCs w:val="22"/>
-          <w:shd w:val="clear" w:color="auto" w:fill="D0CECE" w:themeFill="background2" w:themeFillShade="E6"/>
-        </w:rPr>
         <w:t>trend</w:t>
       </w:r>
-      <w:proofErr w:type="spellEnd"/>
       <w:r>
         <w:rPr>
           <w:rFonts w:ascii="Arial" w:hAnsi="Arial" w:cs="Arial"/>
@@ -11508,9 +10953,8 @@
           <w:szCs w:val="22"/>
           <w:shd w:val="clear" w:color="auto" w:fill="D0CECE" w:themeFill="background2" w:themeFillShade="E6"/>
         </w:rPr>
-        <w:t>/api/</w:t>
-      </w:r>
-      <w:proofErr w:type="spellStart"/>
+        <w:t>/api/stats/</w:t>
+      </w:r>
       <w:r>
         <w:rPr>
           <w:rFonts w:ascii="Arial" w:hAnsi="Arial" w:cs="Arial"/>
@@ -11518,29 +10962,8 @@
           <w:szCs w:val="22"/>
           <w:shd w:val="clear" w:color="auto" w:fill="D0CECE" w:themeFill="background2" w:themeFillShade="E6"/>
         </w:rPr>
-        <w:t>stats</w:t>
-      </w:r>
-      <w:proofErr w:type="spellEnd"/>
-      <w:r>
-        <w:rPr>
-          <w:rFonts w:ascii="Arial" w:hAnsi="Arial" w:cs="Arial"/>
-          <w:sz w:val="22"/>
-          <w:szCs w:val="22"/>
-          <w:shd w:val="clear" w:color="auto" w:fill="D0CECE" w:themeFill="background2" w:themeFillShade="E6"/>
-        </w:rPr>
-        <w:t>/</w:t>
-      </w:r>
-      <w:proofErr w:type="spellStart"/>
-      <w:r>
-        <w:rPr>
-          <w:rFonts w:ascii="Arial" w:hAnsi="Arial" w:cs="Arial"/>
-          <w:sz w:val="22"/>
-          <w:szCs w:val="22"/>
-          <w:shd w:val="clear" w:color="auto" w:fill="D0CECE" w:themeFill="background2" w:themeFillShade="E6"/>
-        </w:rPr>
         <w:t>categories</w:t>
       </w:r>
-      <w:proofErr w:type="spellEnd"/>
       <w:r>
         <w:rPr>
           <w:rFonts w:ascii="Arial" w:hAnsi="Arial" w:cs="Arial"/>
@@ -15284,7 +14707,6 @@
   <w:style w:type="character" w:default="1" w:styleId="Fuentedeprrafopredeter">
     <w:name w:val="Default Paragraph Font"/>
     <w:uiPriority w:val="1"/>
-    <w:semiHidden/>
     <w:unhideWhenUsed/>
   </w:style>
   <w:style w:type="table" w:default="1" w:styleId="Tablanormal">

</xml_diff>

<commit_message>
[FEAT] gestor: se desarrollaron pages
</commit_message>
<xml_diff>
--- a/Documentación/GestordeGastos-DSI-ManuelMansilla.docx
+++ b/Documentación/GestordeGastos-DSI-ManuelMansilla.docx
@@ -5,6 +5,7 @@
     <w:p>
       <w:pPr>
         <w:spacing w:line="480" w:lineRule="auto"/>
+        <w:ind w:left="1416" w:hanging="1416"/>
         <w:jc w:val="center"/>
         <w:rPr>
           <w:rFonts w:ascii="Arial" w:hAnsi="Arial" w:cs="Arial"/>
@@ -298,7 +299,27 @@
           <w:sz w:val="22"/>
           <w:szCs w:val="22"/>
         </w:rPr>
-        <w:t>RF01</w:t>
+        <w:t>RF</w:t>
+      </w:r>
+      <w:r>
+        <w:rPr>
+          <w:rFonts w:ascii="Arial" w:hAnsi="Arial" w:cs="Arial"/>
+          <w:b/>
+          <w:bCs/>
+          <w:sz w:val="22"/>
+          <w:szCs w:val="22"/>
+        </w:rPr>
+        <w:t>a</w:t>
+      </w:r>
+      <w:r>
+        <w:rPr>
+          <w:rFonts w:ascii="Arial" w:hAnsi="Arial" w:cs="Arial"/>
+          <w:b/>
+          <w:bCs/>
+          <w:sz w:val="22"/>
+          <w:szCs w:val="22"/>
+        </w:rPr>
+        <w:t>01</w:t>
       </w:r>
       <w:r>
         <w:rPr>
@@ -349,7 +370,27 @@
           <w:sz w:val="22"/>
           <w:szCs w:val="22"/>
         </w:rPr>
-        <w:t>RF02</w:t>
+        <w:t>RF</w:t>
+      </w:r>
+      <w:r>
+        <w:rPr>
+          <w:rFonts w:ascii="Arial" w:hAnsi="Arial" w:cs="Arial"/>
+          <w:b/>
+          <w:bCs/>
+          <w:sz w:val="22"/>
+          <w:szCs w:val="22"/>
+        </w:rPr>
+        <w:t>a</w:t>
+      </w:r>
+      <w:r>
+        <w:rPr>
+          <w:rFonts w:ascii="Arial" w:hAnsi="Arial" w:cs="Arial"/>
+          <w:b/>
+          <w:bCs/>
+          <w:sz w:val="22"/>
+          <w:szCs w:val="22"/>
+        </w:rPr>
+        <w:t>02</w:t>
       </w:r>
       <w:r>
         <w:rPr>
@@ -382,7 +423,27 @@
           <w:sz w:val="22"/>
           <w:szCs w:val="22"/>
         </w:rPr>
-        <w:t>RF03</w:t>
+        <w:t>RF</w:t>
+      </w:r>
+      <w:r>
+        <w:rPr>
+          <w:rFonts w:ascii="Arial" w:hAnsi="Arial" w:cs="Arial"/>
+          <w:b/>
+          <w:bCs/>
+          <w:sz w:val="22"/>
+          <w:szCs w:val="22"/>
+        </w:rPr>
+        <w:t>a</w:t>
+      </w:r>
+      <w:r>
+        <w:rPr>
+          <w:rFonts w:ascii="Arial" w:hAnsi="Arial" w:cs="Arial"/>
+          <w:b/>
+          <w:bCs/>
+          <w:sz w:val="22"/>
+          <w:szCs w:val="22"/>
+        </w:rPr>
+        <w:t>03</w:t>
       </w:r>
       <w:r>
         <w:rPr>
@@ -415,7 +476,27 @@
           <w:sz w:val="22"/>
           <w:szCs w:val="22"/>
         </w:rPr>
-        <w:t>RF04</w:t>
+        <w:t>RF</w:t>
+      </w:r>
+      <w:r>
+        <w:rPr>
+          <w:rFonts w:ascii="Arial" w:hAnsi="Arial" w:cs="Arial"/>
+          <w:b/>
+          <w:bCs/>
+          <w:sz w:val="22"/>
+          <w:szCs w:val="22"/>
+        </w:rPr>
+        <w:t>a</w:t>
+      </w:r>
+      <w:r>
+        <w:rPr>
+          <w:rFonts w:ascii="Arial" w:hAnsi="Arial" w:cs="Arial"/>
+          <w:b/>
+          <w:bCs/>
+          <w:sz w:val="22"/>
+          <w:szCs w:val="22"/>
+        </w:rPr>
+        <w:t>04</w:t>
       </w:r>
       <w:r>
         <w:rPr>
@@ -469,7 +550,37 @@
           <w:sz w:val="22"/>
           <w:szCs w:val="22"/>
         </w:rPr>
-        <w:t>RF05</w:t>
+        <w:t>RF</w:t>
+      </w:r>
+      <w:r>
+        <w:rPr>
+          <w:rFonts w:ascii="Arial" w:hAnsi="Arial" w:cs="Arial"/>
+          <w:b/>
+          <w:bCs/>
+          <w:sz w:val="22"/>
+          <w:szCs w:val="22"/>
+        </w:rPr>
+        <w:t>b</w:t>
+      </w:r>
+      <w:r>
+        <w:rPr>
+          <w:rFonts w:ascii="Arial" w:hAnsi="Arial" w:cs="Arial"/>
+          <w:b/>
+          <w:bCs/>
+          <w:sz w:val="22"/>
+          <w:szCs w:val="22"/>
+        </w:rPr>
+        <w:t>0</w:t>
+      </w:r>
+      <w:r>
+        <w:rPr>
+          <w:rFonts w:ascii="Arial" w:hAnsi="Arial" w:cs="Arial"/>
+          <w:b/>
+          <w:bCs/>
+          <w:sz w:val="22"/>
+          <w:szCs w:val="22"/>
+        </w:rPr>
+        <w:t>1</w:t>
       </w:r>
       <w:r>
         <w:rPr>
@@ -502,7 +613,37 @@
           <w:sz w:val="22"/>
           <w:szCs w:val="22"/>
         </w:rPr>
-        <w:t>RF06</w:t>
+        <w:t>RF</w:t>
+      </w:r>
+      <w:r>
+        <w:rPr>
+          <w:rFonts w:ascii="Arial" w:hAnsi="Arial" w:cs="Arial"/>
+          <w:b/>
+          <w:bCs/>
+          <w:sz w:val="22"/>
+          <w:szCs w:val="22"/>
+        </w:rPr>
+        <w:t>b</w:t>
+      </w:r>
+      <w:r>
+        <w:rPr>
+          <w:rFonts w:ascii="Arial" w:hAnsi="Arial" w:cs="Arial"/>
+          <w:b/>
+          <w:bCs/>
+          <w:sz w:val="22"/>
+          <w:szCs w:val="22"/>
+        </w:rPr>
+        <w:t>0</w:t>
+      </w:r>
+      <w:r>
+        <w:rPr>
+          <w:rFonts w:ascii="Arial" w:hAnsi="Arial" w:cs="Arial"/>
+          <w:b/>
+          <w:bCs/>
+          <w:sz w:val="22"/>
+          <w:szCs w:val="22"/>
+        </w:rPr>
+        <w:t>2</w:t>
       </w:r>
       <w:r>
         <w:rPr>
@@ -535,7 +676,37 @@
           <w:sz w:val="22"/>
           <w:szCs w:val="22"/>
         </w:rPr>
-        <w:t>RF07</w:t>
+        <w:t>RF</w:t>
+      </w:r>
+      <w:r>
+        <w:rPr>
+          <w:rFonts w:ascii="Arial" w:hAnsi="Arial" w:cs="Arial"/>
+          <w:b/>
+          <w:bCs/>
+          <w:sz w:val="22"/>
+          <w:szCs w:val="22"/>
+        </w:rPr>
+        <w:t>b</w:t>
+      </w:r>
+      <w:r>
+        <w:rPr>
+          <w:rFonts w:ascii="Arial" w:hAnsi="Arial" w:cs="Arial"/>
+          <w:b/>
+          <w:bCs/>
+          <w:sz w:val="22"/>
+          <w:szCs w:val="22"/>
+        </w:rPr>
+        <w:t>0</w:t>
+      </w:r>
+      <w:r>
+        <w:rPr>
+          <w:rFonts w:ascii="Arial" w:hAnsi="Arial" w:cs="Arial"/>
+          <w:b/>
+          <w:bCs/>
+          <w:sz w:val="22"/>
+          <w:szCs w:val="22"/>
+        </w:rPr>
+        <w:t>3</w:t>
       </w:r>
       <w:r>
         <w:rPr>
@@ -568,7 +739,37 @@
           <w:sz w:val="22"/>
           <w:szCs w:val="22"/>
         </w:rPr>
-        <w:t>RF08</w:t>
+        <w:t>RF</w:t>
+      </w:r>
+      <w:r>
+        <w:rPr>
+          <w:rFonts w:ascii="Arial" w:hAnsi="Arial" w:cs="Arial"/>
+          <w:b/>
+          <w:bCs/>
+          <w:sz w:val="22"/>
+          <w:szCs w:val="22"/>
+        </w:rPr>
+        <w:t>b</w:t>
+      </w:r>
+      <w:r>
+        <w:rPr>
+          <w:rFonts w:ascii="Arial" w:hAnsi="Arial" w:cs="Arial"/>
+          <w:b/>
+          <w:bCs/>
+          <w:sz w:val="22"/>
+          <w:szCs w:val="22"/>
+        </w:rPr>
+        <w:t>0</w:t>
+      </w:r>
+      <w:r>
+        <w:rPr>
+          <w:rFonts w:ascii="Arial" w:hAnsi="Arial" w:cs="Arial"/>
+          <w:b/>
+          <w:bCs/>
+          <w:sz w:val="22"/>
+          <w:szCs w:val="22"/>
+        </w:rPr>
+        <w:t>4</w:t>
       </w:r>
       <w:r>
         <w:rPr>
@@ -601,7 +802,37 @@
           <w:sz w:val="22"/>
           <w:szCs w:val="22"/>
         </w:rPr>
-        <w:t>RF09</w:t>
+        <w:t>RF</w:t>
+      </w:r>
+      <w:r>
+        <w:rPr>
+          <w:rFonts w:ascii="Arial" w:hAnsi="Arial" w:cs="Arial"/>
+          <w:b/>
+          <w:bCs/>
+          <w:sz w:val="22"/>
+          <w:szCs w:val="22"/>
+        </w:rPr>
+        <w:t>b</w:t>
+      </w:r>
+      <w:r>
+        <w:rPr>
+          <w:rFonts w:ascii="Arial" w:hAnsi="Arial" w:cs="Arial"/>
+          <w:b/>
+          <w:bCs/>
+          <w:sz w:val="22"/>
+          <w:szCs w:val="22"/>
+        </w:rPr>
+        <w:t>0</w:t>
+      </w:r>
+      <w:r>
+        <w:rPr>
+          <w:rFonts w:ascii="Arial" w:hAnsi="Arial" w:cs="Arial"/>
+          <w:b/>
+          <w:bCs/>
+          <w:sz w:val="22"/>
+          <w:szCs w:val="22"/>
+        </w:rPr>
+        <w:t>5</w:t>
       </w:r>
       <w:r>
         <w:rPr>
@@ -634,15 +865,25 @@
           <w:sz w:val="22"/>
           <w:szCs w:val="22"/>
         </w:rPr>
-        <w:t>RF10</w:t>
-      </w:r>
-      <w:r>
-        <w:rPr>
-          <w:rFonts w:ascii="Arial" w:hAnsi="Arial" w:cs="Arial"/>
-          <w:sz w:val="22"/>
-          <w:szCs w:val="22"/>
-        </w:rPr>
-        <w:t>: El sistema debe registrar automáticamente la fecha y hora de creación de la operación, permitiendo su edición.</w:t>
+        <w:t>RF</w:t>
+      </w:r>
+      <w:r>
+        <w:rPr>
+          <w:rFonts w:ascii="Arial" w:hAnsi="Arial" w:cs="Arial"/>
+          <w:b/>
+          <w:bCs/>
+          <w:sz w:val="22"/>
+          <w:szCs w:val="22"/>
+        </w:rPr>
+        <w:t>b06</w:t>
+      </w:r>
+      <w:r>
+        <w:rPr>
+          <w:rFonts w:ascii="Arial" w:hAnsi="Arial" w:cs="Arial"/>
+          <w:sz w:val="22"/>
+          <w:szCs w:val="22"/>
+        </w:rPr>
+        <w:t>: El sistema debe registrar automáticamente la fecha de creación de la operación, permitiendo su edición.</w:t>
       </w:r>
     </w:p>
     <w:p>
@@ -667,7 +908,17 @@
           <w:sz w:val="22"/>
           <w:szCs w:val="22"/>
         </w:rPr>
-        <w:t>RF11</w:t>
+        <w:t>RF</w:t>
+      </w:r>
+      <w:r>
+        <w:rPr>
+          <w:rFonts w:ascii="Arial" w:hAnsi="Arial" w:cs="Arial"/>
+          <w:b/>
+          <w:bCs/>
+          <w:sz w:val="22"/>
+          <w:szCs w:val="22"/>
+        </w:rPr>
+        <w:t>b07</w:t>
       </w:r>
       <w:r>
         <w:rPr>
@@ -700,7 +951,17 @@
           <w:sz w:val="22"/>
           <w:szCs w:val="22"/>
         </w:rPr>
-        <w:t>RF12</w:t>
+        <w:t>RF</w:t>
+      </w:r>
+      <w:r>
+        <w:rPr>
+          <w:rFonts w:ascii="Arial" w:hAnsi="Arial" w:cs="Arial"/>
+          <w:b/>
+          <w:bCs/>
+          <w:sz w:val="22"/>
+          <w:szCs w:val="22"/>
+        </w:rPr>
+        <w:t>b08</w:t>
       </w:r>
       <w:r>
         <w:rPr>
@@ -709,27 +970,6 @@
           <w:szCs w:val="22"/>
         </w:rPr>
         <w:t>: El sistema debe permitir eliminar operaciones previamente registradas.</w:t>
-      </w:r>
-    </w:p>
-    <w:p>
-      <w:pPr>
-        <w:rPr>
-          <w:rFonts w:ascii="Arial" w:hAnsi="Arial" w:cs="Arial"/>
-          <w:b/>
-          <w:bCs/>
-          <w:sz w:val="22"/>
-          <w:szCs w:val="22"/>
-        </w:rPr>
-      </w:pPr>
-      <w:r>
-        <w:rPr>
-          <w:rFonts w:ascii="Arial" w:hAnsi="Arial" w:cs="Arial"/>
-          <w:b/>
-          <w:bCs/>
-          <w:sz w:val="22"/>
-          <w:szCs w:val="22"/>
-        </w:rPr>
-        <w:t>Consulta y visualización</w:t>
       </w:r>
     </w:p>
     <w:p>
@@ -755,15 +995,44 @@
           <w:szCs w:val="22"/>
         </w:rPr>
         <w:lastRenderedPageBreak/>
-        <w:t>RF13</w:t>
-      </w:r>
-      <w:r>
-        <w:rPr>
-          <w:rFonts w:ascii="Arial" w:hAnsi="Arial" w:cs="Arial"/>
-          <w:sz w:val="22"/>
-          <w:szCs w:val="22"/>
-        </w:rPr>
-        <w:t>: El usuario debe poder ver su lista de operaciones registradas, y agrupada por día y mes.</w:t>
+        <w:t>RFb09</w:t>
+      </w:r>
+      <w:r>
+        <w:rPr>
+          <w:rFonts w:ascii="Arial" w:hAnsi="Arial" w:cs="Arial"/>
+          <w:sz w:val="22"/>
+          <w:szCs w:val="22"/>
+        </w:rPr>
+        <w:t>:</w:t>
+      </w:r>
+      <w:r>
+        <w:rPr>
+          <w:rFonts w:ascii="Arial" w:hAnsi="Arial" w:cs="Arial"/>
+          <w:sz w:val="22"/>
+          <w:szCs w:val="22"/>
+        </w:rPr>
+        <w:t xml:space="preserve"> El campo “Monto” debe aceptar únicamente valores numéricos con separador decima (punto o coma) y hasta dos dígitos decimales.</w:t>
+      </w:r>
+    </w:p>
+    <w:p>
+      <w:pPr>
+        <w:rPr>
+          <w:rFonts w:ascii="Arial" w:hAnsi="Arial" w:cs="Arial"/>
+          <w:b/>
+          <w:bCs/>
+          <w:sz w:val="22"/>
+          <w:szCs w:val="22"/>
+        </w:rPr>
+      </w:pPr>
+      <w:r>
+        <w:rPr>
+          <w:rFonts w:ascii="Arial" w:hAnsi="Arial" w:cs="Arial"/>
+          <w:b/>
+          <w:bCs/>
+          <w:sz w:val="22"/>
+          <w:szCs w:val="22"/>
+        </w:rPr>
+        <w:t>Consulta y visualización</w:t>
       </w:r>
     </w:p>
     <w:p>
@@ -788,36 +1057,25 @@
           <w:sz w:val="22"/>
           <w:szCs w:val="22"/>
         </w:rPr>
-        <w:t>RF14</w:t>
-      </w:r>
-      <w:r>
-        <w:rPr>
-          <w:rFonts w:ascii="Arial" w:hAnsi="Arial" w:cs="Arial"/>
-          <w:sz w:val="22"/>
-          <w:szCs w:val="22"/>
-        </w:rPr>
-        <w:t>: El usuario debe poder consultar el detalle completo de cada operación (categoría, cuenta, cantidad, nota, fecha).</w:t>
-      </w:r>
-    </w:p>
-    <w:p>
-      <w:pPr>
-        <w:rPr>
-          <w:rFonts w:ascii="Arial" w:hAnsi="Arial" w:cs="Arial"/>
-          <w:b/>
-          <w:bCs/>
-          <w:sz w:val="22"/>
-          <w:szCs w:val="22"/>
-        </w:rPr>
-      </w:pPr>
-      <w:r>
-        <w:rPr>
-          <w:rFonts w:ascii="Arial" w:hAnsi="Arial" w:cs="Arial"/>
-          <w:b/>
-          <w:bCs/>
-          <w:sz w:val="22"/>
-          <w:szCs w:val="22"/>
-        </w:rPr>
-        <w:t>Análisis de gastos</w:t>
+        <w:t>RF</w:t>
+      </w:r>
+      <w:r>
+        <w:rPr>
+          <w:rFonts w:ascii="Arial" w:hAnsi="Arial" w:cs="Arial"/>
+          <w:b/>
+          <w:bCs/>
+          <w:sz w:val="22"/>
+          <w:szCs w:val="22"/>
+        </w:rPr>
+        <w:t>c01</w:t>
+      </w:r>
+      <w:r>
+        <w:rPr>
+          <w:rFonts w:ascii="Arial" w:hAnsi="Arial" w:cs="Arial"/>
+          <w:sz w:val="22"/>
+          <w:szCs w:val="22"/>
+        </w:rPr>
+        <w:t>: El usuario debe poder ver su lista de operaciones registradas, y agrupada por día y mes.</w:t>
       </w:r>
     </w:p>
     <w:p>
@@ -842,15 +1100,46 @@
           <w:sz w:val="22"/>
           <w:szCs w:val="22"/>
         </w:rPr>
-        <w:t>RF15</w:t>
-      </w:r>
-      <w:r>
-        <w:rPr>
-          <w:rFonts w:ascii="Arial" w:hAnsi="Arial" w:cs="Arial"/>
-          <w:sz w:val="22"/>
-          <w:szCs w:val="22"/>
-        </w:rPr>
-        <w:t>: El sistema debe mostrar un gráfico de la tendencia de los gastos diarios del usuario en los últimos 30 días.</w:t>
+        <w:t>RF</w:t>
+      </w:r>
+      <w:r>
+        <w:rPr>
+          <w:rFonts w:ascii="Arial" w:hAnsi="Arial" w:cs="Arial"/>
+          <w:b/>
+          <w:bCs/>
+          <w:sz w:val="22"/>
+          <w:szCs w:val="22"/>
+        </w:rPr>
+        <w:t>c02</w:t>
+      </w:r>
+      <w:r>
+        <w:rPr>
+          <w:rFonts w:ascii="Arial" w:hAnsi="Arial" w:cs="Arial"/>
+          <w:sz w:val="22"/>
+          <w:szCs w:val="22"/>
+        </w:rPr>
+        <w:t>: El usuario debe poder consultar el detalle completo de cada operación (categoría, cuenta, cantidad, nota, fecha).</w:t>
+      </w:r>
+    </w:p>
+    <w:p>
+      <w:pPr>
+        <w:rPr>
+          <w:rFonts w:ascii="Arial" w:hAnsi="Arial" w:cs="Arial"/>
+          <w:b/>
+          <w:bCs/>
+          <w:sz w:val="22"/>
+          <w:szCs w:val="22"/>
+        </w:rPr>
+      </w:pPr>
+      <w:r>
+        <w:rPr>
+          <w:rFonts w:ascii="Arial" w:hAnsi="Arial" w:cs="Arial"/>
+          <w:b/>
+          <w:bCs/>
+          <w:sz w:val="22"/>
+          <w:szCs w:val="22"/>
+        </w:rPr>
+        <w:t>Análisis de gastos</w:t>
       </w:r>
     </w:p>
     <w:p>
@@ -875,7 +1164,60 @@
           <w:sz w:val="22"/>
           <w:szCs w:val="22"/>
         </w:rPr>
-        <w:t>RF16</w:t>
+        <w:t>RF</w:t>
+      </w:r>
+      <w:r>
+        <w:rPr>
+          <w:rFonts w:ascii="Arial" w:hAnsi="Arial" w:cs="Arial"/>
+          <w:b/>
+          <w:bCs/>
+          <w:sz w:val="22"/>
+          <w:szCs w:val="22"/>
+        </w:rPr>
+        <w:t>c03</w:t>
+      </w:r>
+      <w:r>
+        <w:rPr>
+          <w:rFonts w:ascii="Arial" w:hAnsi="Arial" w:cs="Arial"/>
+          <w:sz w:val="22"/>
+          <w:szCs w:val="22"/>
+        </w:rPr>
+        <w:t>: El sistema debe mostrar un gráfico de la tendencia de los gastos diarios del usuario en los últimos 30 días.</w:t>
+      </w:r>
+    </w:p>
+    <w:p>
+      <w:pPr>
+        <w:pStyle w:val="Prrafodelista"/>
+        <w:numPr>
+          <w:ilvl w:val="0"/>
+          <w:numId w:val="1"/>
+        </w:numPr>
+        <w:ind w:left="360"/>
+        <w:rPr>
+          <w:rFonts w:ascii="Arial" w:hAnsi="Arial" w:cs="Arial"/>
+          <w:sz w:val="22"/>
+          <w:szCs w:val="22"/>
+        </w:rPr>
+      </w:pPr>
+      <w:r>
+        <w:rPr>
+          <w:rFonts w:ascii="Arial" w:hAnsi="Arial" w:cs="Arial"/>
+          <w:b/>
+          <w:bCs/>
+          <w:sz w:val="22"/>
+          <w:szCs w:val="22"/>
+        </w:rPr>
+        <w:t>RF</w:t>
+      </w:r>
+      <w:r>
+        <w:rPr>
+          <w:rFonts w:ascii="Arial" w:hAnsi="Arial" w:cs="Arial"/>
+          <w:b/>
+          <w:bCs/>
+          <w:sz w:val="22"/>
+          <w:szCs w:val="22"/>
+        </w:rPr>
+        <w:t>c04</w:t>
       </w:r>
       <w:r>
         <w:rPr>
@@ -1147,26 +1489,8 @@
           <w:sz w:val="22"/>
           <w:szCs w:val="22"/>
         </w:rPr>
-        <w:t>: El sistema debe guardar automáticamente la fecha y hora actual como predeterminada, si el usuario no indica otra.</w:t>
-      </w:r>
-    </w:p>
-    <w:p>
-      <w:pPr>
-        <w:rPr>
-          <w:rFonts w:ascii="Arial" w:hAnsi="Arial" w:cs="Arial"/>
-          <w:sz w:val="22"/>
-          <w:szCs w:val="22"/>
-        </w:rPr>
-      </w:pPr>
-    </w:p>
-    <w:p>
-      <w:pPr>
-        <w:rPr>
-          <w:rFonts w:ascii="Arial" w:hAnsi="Arial" w:cs="Arial"/>
-          <w:sz w:val="22"/>
-          <w:szCs w:val="22"/>
-        </w:rPr>
-      </w:pPr>
+        <w:t>: El sistema debe guardar automáticamente la fecha actual como predeterminada, si el usuario no indica otra.</w:t>
+      </w:r>
     </w:p>
     <w:p>
       <w:pPr>
@@ -3543,7 +3867,7 @@
           <w:szCs w:val="22"/>
         </w:rPr>
         <w:br/>
-        <w:t>- Fecha y hora (opcional, por defecto utiliza la actual)</w:t>
+        <w:t>- Fecha (opcional, por defecto utiliza la actual)</w:t>
       </w:r>
     </w:p>
     <w:p>
@@ -4790,7 +5114,7 @@
           <w:szCs w:val="22"/>
         </w:rPr>
         <w:br/>
-        <w:t>- Fecha y hora</w:t>
+        <w:t>- Fecha</w:t>
       </w:r>
     </w:p>
     <w:p>
@@ -6631,10 +6955,20 @@
       <w:r>
         <w:rPr>
           <w:rFonts w:ascii="Arial" w:hAnsi="Arial" w:cs="Arial"/>
-          <w:sz w:val="22"/>
-          <w:szCs w:val="22"/>
-        </w:rPr>
-        <w:t xml:space="preserve">Cuenta: Método de pago utilizado. </w:t>
+          <w:b/>
+          <w:bCs/>
+          <w:sz w:val="22"/>
+          <w:szCs w:val="22"/>
+        </w:rPr>
+        <w:t>Cuenta</w:t>
+      </w:r>
+      <w:r>
+        <w:rPr>
+          <w:rFonts w:ascii="Arial" w:hAnsi="Arial" w:cs="Arial"/>
+          <w:sz w:val="22"/>
+          <w:szCs w:val="22"/>
+        </w:rPr>
+        <w:t xml:space="preserve">: Método de pago utilizado. </w:t>
       </w:r>
       <w:r>
         <w:rPr>
@@ -7044,15 +7378,15 @@
       <w:pPr>
         <w:spacing w:line="480" w:lineRule="auto"/>
       </w:pPr>
+      <w:r>
+        <w:t xml:space="preserve">La implementación se encuentra en la página pública de GitHub del proyecto: </w:t>
+      </w:r>
       <w:hyperlink r:id="rId13" w:history="1">
         <w:r>
           <w:rPr>
             <w:rStyle w:val="Hipervnculo"/>
-            <w:rFonts w:ascii="Arial" w:hAnsi="Arial" w:cs="Arial"/>
-            <w:sz w:val="22"/>
-            <w:szCs w:val="22"/>
           </w:rPr>
-          <w:t>https://681ccc037a754f2d8dc88945--gestor-de-gastos-mm.netlify.app/</w:t>
+          <w:t>https://github.com/ManuelMansilla/Gestor_de_gastos</w:t>
         </w:r>
       </w:hyperlink>
     </w:p>
@@ -7122,6 +7456,14 @@
           <w:sz w:val="22"/>
           <w:szCs w:val="22"/>
         </w:rPr>
+        <w:t>(Primera Iteración)</w:t>
+      </w:r>
+      <w:r>
+        <w:rPr>
+          <w:rFonts w:ascii="Arial" w:hAnsi="Arial" w:cs="Arial"/>
+          <w:sz w:val="22"/>
+          <w:szCs w:val="22"/>
+        </w:rPr>
         <w:br/>
       </w:r>
       <w:r>
@@ -7313,7 +7655,16 @@
           <w:sz w:val="22"/>
           <w:szCs w:val="22"/>
         </w:rPr>
-        <w:t xml:space="preserve"> una operación registrada</w:t>
+        <w:t xml:space="preserve"> una </w:t>
+      </w:r>
+      <w:r>
+        <w:rPr>
+          <w:rFonts w:ascii="Arial" w:hAnsi="Arial" w:cs="Arial"/>
+          <w:sz w:val="22"/>
+          <w:szCs w:val="22"/>
+        </w:rPr>
+        <w:lastRenderedPageBreak/>
+        <w:t>operación registrada</w:t>
       </w:r>
       <w:r>
         <w:rPr>
@@ -7406,6 +7757,23 @@
         </w:rPr>
         <w:t>funcionamiento de la tecnología responsive</w:t>
       </w:r>
+      <w:r>
+        <w:rPr>
+          <w:rFonts w:ascii="Arial" w:hAnsi="Arial" w:cs="Arial"/>
+          <w:sz w:val="22"/>
+          <w:szCs w:val="22"/>
+        </w:rPr>
+        <w:br/>
+      </w:r>
+      <w:r>
+        <w:rPr>
+          <w:rFonts w:ascii="Arial" w:hAnsi="Arial" w:cs="Arial"/>
+          <w:sz w:val="22"/>
+          <w:szCs w:val="22"/>
+        </w:rPr>
+        <w:br/>
+        <w:t>(Tercera Iteración)</w:t>
+      </w:r>
     </w:p>
     <w:p>
       <w:pPr>
@@ -7416,6 +7784,14 @@
           <w:szCs w:val="22"/>
         </w:rPr>
       </w:pPr>
+      <w:r>
+        <w:rPr>
+          <w:rFonts w:ascii="Arial" w:hAnsi="Arial" w:cs="Arial"/>
+          <w:sz w:val="22"/>
+          <w:szCs w:val="22"/>
+        </w:rPr>
+        <w:t>…</w:t>
+      </w:r>
     </w:p>
     <w:p>
       <w:pPr>
@@ -7640,6 +8016,7 @@
           <w:sz w:val="22"/>
           <w:szCs w:val="22"/>
         </w:rPr>
+        <w:lastRenderedPageBreak/>
         <w:drawing>
           <wp:inline distT="0" distB="0" distL="0" distR="0" wp14:anchorId="31A4435A" wp14:editId="7D6E2C24">
             <wp:extent cx="2971800" cy="3810000"/>
@@ -7715,15 +8092,7 @@
           <w:sz w:val="22"/>
           <w:szCs w:val="22"/>
         </w:rPr>
-        <w:t>El siguiente</w:t>
-      </w:r>
-      <w:r>
-        <w:rPr>
-          <w:rFonts w:ascii="Arial" w:hAnsi="Arial" w:cs="Arial"/>
-          <w:sz w:val="22"/>
-          <w:szCs w:val="22"/>
-        </w:rPr>
-        <w:t xml:space="preserve"> </w:t>
+        <w:t xml:space="preserve">El siguiente </w:t>
       </w:r>
       <w:r>
         <w:rPr>
@@ -7740,16 +8109,7 @@
           <w:sz w:val="22"/>
           <w:szCs w:val="22"/>
         </w:rPr>
-        <w:t xml:space="preserve"> muestra la organización interna del sistema, representando los módulos principales del cliente (desarrollado en React), los servicios lógicos del servidor de aplicación (Node.js + Express) y las colecciones de datos </w:t>
-      </w:r>
-      <w:r>
-        <w:rPr>
-          <w:rFonts w:ascii="Arial" w:hAnsi="Arial" w:cs="Arial"/>
-          <w:sz w:val="22"/>
-          <w:szCs w:val="22"/>
-        </w:rPr>
-        <w:lastRenderedPageBreak/>
-        <w:t xml:space="preserve">gestionadas por el servidor de base de datos (MySQL). También se indican las relaciones e interacciones entre los diferentes componentes. </w:t>
+        <w:t xml:space="preserve"> muestra la organización interna del sistema, representando los módulos principales del cliente (desarrollado en React), los servicios lógicos del servidor de aplicación (Node.js + Express) y las colecciones de datos gestionadas por el servidor de base de datos (MySQL). También se indican las relaciones e interacciones entre los diferentes componentes. </w:t>
       </w:r>
     </w:p>
     <w:p>
@@ -7889,6 +8249,7 @@
           <w:b/>
           <w:bCs/>
         </w:rPr>
+        <w:lastRenderedPageBreak/>
         <w:t>9.1</w:t>
       </w:r>
       <w:r>
@@ -7947,6 +8308,7 @@
         </w:rPr>
         <w:t xml:space="preserve">” con </w:t>
       </w:r>
+      <w:proofErr w:type="spellStart"/>
       <w:r>
         <w:rPr>
           <w:rFonts w:ascii="Arial" w:hAnsi="Arial" w:cs="Arial"/>
@@ -7956,6 +8318,7 @@
         </w:rPr>
         <w:t>httpOnly</w:t>
       </w:r>
+      <w:proofErr w:type="spellEnd"/>
       <w:r>
         <w:rPr>
           <w:rFonts w:ascii="Arial" w:hAnsi="Arial" w:cs="Arial"/>
@@ -7964,6 +8327,7 @@
         </w:rPr>
         <w:t xml:space="preserve"> y </w:t>
       </w:r>
+      <w:proofErr w:type="spellStart"/>
       <w:r>
         <w:rPr>
           <w:rFonts w:ascii="Arial" w:hAnsi="Arial" w:cs="Arial"/>
@@ -7973,6 +8337,7 @@
         </w:rPr>
         <w:t>secure</w:t>
       </w:r>
+      <w:proofErr w:type="spellEnd"/>
       <w:r>
         <w:rPr>
           <w:rFonts w:ascii="Arial" w:hAnsi="Arial" w:cs="Arial"/>
@@ -8003,7 +8368,25 @@
           <w:sz w:val="22"/>
           <w:szCs w:val="22"/>
         </w:rPr>
-        <w:t xml:space="preserve"> Los endpoints protegidos requieren sesión iniciada.</w:t>
+        <w:t xml:space="preserve"> Los </w:t>
+      </w:r>
+      <w:proofErr w:type="spellStart"/>
+      <w:r>
+        <w:rPr>
+          <w:rFonts w:ascii="Arial" w:hAnsi="Arial" w:cs="Arial"/>
+          <w:sz w:val="22"/>
+          <w:szCs w:val="22"/>
+        </w:rPr>
+        <w:t>endpoints</w:t>
+      </w:r>
+      <w:proofErr w:type="spellEnd"/>
+      <w:r>
+        <w:rPr>
+          <w:rFonts w:ascii="Arial" w:hAnsi="Arial" w:cs="Arial"/>
+          <w:sz w:val="22"/>
+          <w:szCs w:val="22"/>
+        </w:rPr>
+        <w:t xml:space="preserve"> protegidos requieren sesión iniciada.</w:t>
       </w:r>
     </w:p>
     <w:p>
@@ -8031,13 +8414,23 @@
         </w:rPr>
         <w:t xml:space="preserve"> </w:t>
       </w:r>
-      <w:r>
-        <w:rPr>
-          <w:rFonts w:ascii="Arial" w:hAnsi="Arial" w:cs="Arial"/>
-          <w:b/>
-          <w:bCs/>
-        </w:rPr>
-        <w:t>Endpoints de la API</w:t>
+      <w:proofErr w:type="spellStart"/>
+      <w:r>
+        <w:rPr>
+          <w:rFonts w:ascii="Arial" w:hAnsi="Arial" w:cs="Arial"/>
+          <w:b/>
+          <w:bCs/>
+        </w:rPr>
+        <w:t>Endpoints</w:t>
+      </w:r>
+      <w:proofErr w:type="spellEnd"/>
+      <w:r>
+        <w:rPr>
+          <w:rFonts w:ascii="Arial" w:hAnsi="Arial" w:cs="Arial"/>
+          <w:b/>
+          <w:bCs/>
+        </w:rPr>
+        <w:t xml:space="preserve"> de la API</w:t>
       </w:r>
     </w:p>
     <w:p>
@@ -8047,6 +8440,7 @@
           <w:rFonts w:ascii="Arial" w:hAnsi="Arial" w:cs="Arial"/>
         </w:rPr>
       </w:pPr>
+      <w:proofErr w:type="spellStart"/>
       <w:r>
         <w:rPr>
           <w:rFonts w:ascii="Arial" w:hAnsi="Arial" w:cs="Arial"/>
@@ -8054,7 +8448,17 @@
           <w:bCs/>
           <w:u w:val="single"/>
         </w:rPr>
-        <w:t>Endpoints de Autenticación</w:t>
+        <w:t>Endpoints</w:t>
+      </w:r>
+      <w:proofErr w:type="spellEnd"/>
+      <w:r>
+        <w:rPr>
+          <w:rFonts w:ascii="Arial" w:hAnsi="Arial" w:cs="Arial"/>
+          <w:b/>
+          <w:bCs/>
+          <w:u w:val="single"/>
+        </w:rPr>
+        <w:t xml:space="preserve"> de Autenticación</w:t>
       </w:r>
     </w:p>
     <w:tbl>
@@ -8113,6 +8517,7 @@
                 <w:szCs w:val="22"/>
               </w:rPr>
             </w:pPr>
+            <w:proofErr w:type="spellStart"/>
             <w:r>
               <w:rPr>
                 <w:rFonts w:ascii="Arial" w:hAnsi="Arial" w:cs="Arial"/>
@@ -8123,6 +8528,7 @@
               </w:rPr>
               <w:t>Endpoint</w:t>
             </w:r>
+            <w:proofErr w:type="spellEnd"/>
           </w:p>
         </w:tc>
         <w:tc>
@@ -8201,8 +8607,36 @@
                 <w:sz w:val="22"/>
                 <w:szCs w:val="22"/>
               </w:rPr>
-              <w:t>/api/auth/register</w:t>
+              <w:t>/api/</w:t>
             </w:r>
+            <w:proofErr w:type="spellStart"/>
+            <w:r>
+              <w:rPr>
+                <w:rFonts w:ascii="Arial" w:hAnsi="Arial" w:cs="Arial"/>
+                <w:sz w:val="22"/>
+                <w:szCs w:val="22"/>
+              </w:rPr>
+              <w:t>auth</w:t>
+            </w:r>
+            <w:proofErr w:type="spellEnd"/>
+            <w:r>
+              <w:rPr>
+                <w:rFonts w:ascii="Arial" w:hAnsi="Arial" w:cs="Arial"/>
+                <w:sz w:val="22"/>
+                <w:szCs w:val="22"/>
+              </w:rPr>
+              <w:t>/</w:t>
+            </w:r>
+            <w:proofErr w:type="spellStart"/>
+            <w:r>
+              <w:rPr>
+                <w:rFonts w:ascii="Arial" w:hAnsi="Arial" w:cs="Arial"/>
+                <w:sz w:val="22"/>
+                <w:szCs w:val="22"/>
+              </w:rPr>
+              <w:t>register</w:t>
+            </w:r>
+            <w:proofErr w:type="spellEnd"/>
           </w:p>
         </w:tc>
         <w:tc>
@@ -8276,7 +8710,25 @@
                 <w:sz w:val="22"/>
                 <w:szCs w:val="22"/>
               </w:rPr>
-              <w:t>/api/auth/login</w:t>
+              <w:t>/api/</w:t>
+            </w:r>
+            <w:proofErr w:type="spellStart"/>
+            <w:r>
+              <w:rPr>
+                <w:rFonts w:ascii="Arial" w:hAnsi="Arial" w:cs="Arial"/>
+                <w:sz w:val="22"/>
+                <w:szCs w:val="22"/>
+              </w:rPr>
+              <w:t>auth</w:t>
+            </w:r>
+            <w:proofErr w:type="spellEnd"/>
+            <w:r>
+              <w:rPr>
+                <w:rFonts w:ascii="Arial" w:hAnsi="Arial" w:cs="Arial"/>
+                <w:sz w:val="22"/>
+                <w:szCs w:val="22"/>
+              </w:rPr>
+              <w:t>/login</w:t>
             </w:r>
           </w:p>
         </w:tc>
@@ -8351,8 +8803,36 @@
                 <w:sz w:val="22"/>
                 <w:szCs w:val="22"/>
               </w:rPr>
-              <w:t>/api/auth/logout</w:t>
+              <w:t>/api/</w:t>
             </w:r>
+            <w:proofErr w:type="spellStart"/>
+            <w:r>
+              <w:rPr>
+                <w:rFonts w:ascii="Arial" w:hAnsi="Arial" w:cs="Arial"/>
+                <w:sz w:val="22"/>
+                <w:szCs w:val="22"/>
+              </w:rPr>
+              <w:t>auth</w:t>
+            </w:r>
+            <w:proofErr w:type="spellEnd"/>
+            <w:r>
+              <w:rPr>
+                <w:rFonts w:ascii="Arial" w:hAnsi="Arial" w:cs="Arial"/>
+                <w:sz w:val="22"/>
+                <w:szCs w:val="22"/>
+              </w:rPr>
+              <w:t>/</w:t>
+            </w:r>
+            <w:proofErr w:type="spellStart"/>
+            <w:r>
+              <w:rPr>
+                <w:rFonts w:ascii="Arial" w:hAnsi="Arial" w:cs="Arial"/>
+                <w:sz w:val="22"/>
+                <w:szCs w:val="22"/>
+              </w:rPr>
+              <w:t>logout</w:t>
+            </w:r>
+            <w:proofErr w:type="spellEnd"/>
           </w:p>
         </w:tc>
         <w:tc>
@@ -8420,7 +8900,47 @@
           <w:szCs w:val="22"/>
           <w:shd w:val="clear" w:color="auto" w:fill="D0CECE" w:themeFill="background2" w:themeFillShade="E6"/>
         </w:rPr>
-        <w:t>(/api/auth/register)</w:t>
+        <w:t>(/api/</w:t>
+      </w:r>
+      <w:proofErr w:type="spellStart"/>
+      <w:r>
+        <w:rPr>
+          <w:rFonts w:ascii="Arial" w:hAnsi="Arial" w:cs="Arial"/>
+          <w:sz w:val="22"/>
+          <w:szCs w:val="22"/>
+          <w:shd w:val="clear" w:color="auto" w:fill="D0CECE" w:themeFill="background2" w:themeFillShade="E6"/>
+        </w:rPr>
+        <w:t>auth</w:t>
+      </w:r>
+      <w:proofErr w:type="spellEnd"/>
+      <w:r>
+        <w:rPr>
+          <w:rFonts w:ascii="Arial" w:hAnsi="Arial" w:cs="Arial"/>
+          <w:sz w:val="22"/>
+          <w:szCs w:val="22"/>
+          <w:shd w:val="clear" w:color="auto" w:fill="D0CECE" w:themeFill="background2" w:themeFillShade="E6"/>
+        </w:rPr>
+        <w:t>/</w:t>
+      </w:r>
+      <w:proofErr w:type="spellStart"/>
+      <w:r>
+        <w:rPr>
+          <w:rFonts w:ascii="Arial" w:hAnsi="Arial" w:cs="Arial"/>
+          <w:sz w:val="22"/>
+          <w:szCs w:val="22"/>
+          <w:shd w:val="clear" w:color="auto" w:fill="D0CECE" w:themeFill="background2" w:themeFillShade="E6"/>
+        </w:rPr>
+        <w:t>register</w:t>
+      </w:r>
+      <w:proofErr w:type="spellEnd"/>
+      <w:r>
+        <w:rPr>
+          <w:rFonts w:ascii="Arial" w:hAnsi="Arial" w:cs="Arial"/>
+          <w:sz w:val="22"/>
+          <w:szCs w:val="22"/>
+          <w:shd w:val="clear" w:color="auto" w:fill="D0CECE" w:themeFill="background2" w:themeFillShade="E6"/>
+        </w:rPr>
+        <w:t>)</w:t>
       </w:r>
     </w:p>
     <w:p>
@@ -8642,7 +9162,6 @@
           <w:sz w:val="22"/>
           <w:szCs w:val="22"/>
         </w:rPr>
-        <w:lastRenderedPageBreak/>
         <w:t>●</w:t>
       </w:r>
       <w:r>
@@ -8694,7 +9213,25 @@
           <w:sz w:val="22"/>
           <w:szCs w:val="22"/>
         </w:rPr>
-        <w:t>1 Created: Usuario creado.</w:t>
+        <w:t xml:space="preserve">1 </w:t>
+      </w:r>
+      <w:proofErr w:type="spellStart"/>
+      <w:r>
+        <w:rPr>
+          <w:rFonts w:ascii="Arial" w:hAnsi="Arial" w:cs="Arial"/>
+          <w:sz w:val="22"/>
+          <w:szCs w:val="22"/>
+        </w:rPr>
+        <w:t>Created</w:t>
+      </w:r>
+      <w:proofErr w:type="spellEnd"/>
+      <w:r>
+        <w:rPr>
+          <w:rFonts w:ascii="Arial" w:hAnsi="Arial" w:cs="Arial"/>
+          <w:sz w:val="22"/>
+          <w:szCs w:val="22"/>
+        </w:rPr>
+        <w:t>: Usuario creado.</w:t>
       </w:r>
     </w:p>
     <w:p>
@@ -8733,7 +9270,47 @@
           <w:szCs w:val="22"/>
           <w:lang w:val="en-US"/>
         </w:rPr>
-        <w:t>0 Bad Request: Email ya registrado.</w:t>
+        <w:t xml:space="preserve">0 Bad Request: Email </w:t>
+      </w:r>
+      <w:proofErr w:type="spellStart"/>
+      <w:r>
+        <w:rPr>
+          <w:rFonts w:ascii="Arial" w:hAnsi="Arial" w:cs="Arial"/>
+          <w:sz w:val="22"/>
+          <w:szCs w:val="22"/>
+          <w:lang w:val="en-US"/>
+        </w:rPr>
+        <w:t>ya</w:t>
+      </w:r>
+      <w:proofErr w:type="spellEnd"/>
+      <w:r>
+        <w:rPr>
+          <w:rFonts w:ascii="Arial" w:hAnsi="Arial" w:cs="Arial"/>
+          <w:sz w:val="22"/>
+          <w:szCs w:val="22"/>
+          <w:lang w:val="en-US"/>
+        </w:rPr>
+        <w:t xml:space="preserve"> </w:t>
+      </w:r>
+      <w:proofErr w:type="spellStart"/>
+      <w:r>
+        <w:rPr>
+          <w:rFonts w:ascii="Arial" w:hAnsi="Arial" w:cs="Arial"/>
+          <w:sz w:val="22"/>
+          <w:szCs w:val="22"/>
+          <w:lang w:val="en-US"/>
+        </w:rPr>
+        <w:t>registrado</w:t>
+      </w:r>
+      <w:proofErr w:type="spellEnd"/>
+      <w:r>
+        <w:rPr>
+          <w:rFonts w:ascii="Arial" w:hAnsi="Arial" w:cs="Arial"/>
+          <w:sz w:val="22"/>
+          <w:szCs w:val="22"/>
+          <w:lang w:val="en-US"/>
+        </w:rPr>
+        <w:t>.</w:t>
       </w:r>
     </w:p>
     <w:p>
@@ -8777,7 +9354,27 @@
           <w:szCs w:val="22"/>
           <w:shd w:val="clear" w:color="auto" w:fill="D0CECE" w:themeFill="background2" w:themeFillShade="E6"/>
         </w:rPr>
-        <w:t>(/api/auth/</w:t>
+        <w:t>(/api/</w:t>
+      </w:r>
+      <w:proofErr w:type="spellStart"/>
+      <w:r>
+        <w:rPr>
+          <w:rFonts w:ascii="Arial" w:hAnsi="Arial" w:cs="Arial"/>
+          <w:sz w:val="22"/>
+          <w:szCs w:val="22"/>
+          <w:shd w:val="clear" w:color="auto" w:fill="D0CECE" w:themeFill="background2" w:themeFillShade="E6"/>
+        </w:rPr>
+        <w:t>auth</w:t>
+      </w:r>
+      <w:proofErr w:type="spellEnd"/>
+      <w:r>
+        <w:rPr>
+          <w:rFonts w:ascii="Arial" w:hAnsi="Arial" w:cs="Arial"/>
+          <w:sz w:val="22"/>
+          <w:szCs w:val="22"/>
+          <w:shd w:val="clear" w:color="auto" w:fill="D0CECE" w:themeFill="background2" w:themeFillShade="E6"/>
+        </w:rPr>
+        <w:t>/</w:t>
       </w:r>
       <w:r>
         <w:rPr>
@@ -9055,7 +9652,25 @@
           <w:sz w:val="22"/>
           <w:szCs w:val="22"/>
         </w:rPr>
-        <w:t>- 401 Unauthorized: Credenciales inválidas.</w:t>
+        <w:t xml:space="preserve">- 401 </w:t>
+      </w:r>
+      <w:proofErr w:type="spellStart"/>
+      <w:r>
+        <w:rPr>
+          <w:rFonts w:ascii="Arial" w:hAnsi="Arial" w:cs="Arial"/>
+          <w:sz w:val="22"/>
+          <w:szCs w:val="22"/>
+        </w:rPr>
+        <w:t>Unauthorized</w:t>
+      </w:r>
+      <w:proofErr w:type="spellEnd"/>
+      <w:r>
+        <w:rPr>
+          <w:rFonts w:ascii="Arial" w:hAnsi="Arial" w:cs="Arial"/>
+          <w:sz w:val="22"/>
+          <w:szCs w:val="22"/>
+        </w:rPr>
+        <w:t>: Credenciales inválidas.</w:t>
       </w:r>
     </w:p>
     <w:p>
@@ -9098,8 +9713,9 @@
           <w:szCs w:val="22"/>
           <w:shd w:val="clear" w:color="auto" w:fill="D0CECE" w:themeFill="background2" w:themeFillShade="E6"/>
         </w:rPr>
-        <w:t>(/api/auth/</w:t>
-      </w:r>
+        <w:t>(/api/</w:t>
+      </w:r>
+      <w:proofErr w:type="spellStart"/>
       <w:r>
         <w:rPr>
           <w:rFonts w:ascii="Arial" w:hAnsi="Arial" w:cs="Arial"/>
@@ -9107,7 +9723,37 @@
           <w:szCs w:val="22"/>
           <w:shd w:val="clear" w:color="auto" w:fill="D0CECE" w:themeFill="background2" w:themeFillShade="E6"/>
         </w:rPr>
-        <w:t>logout)</w:t>
+        <w:t>auth</w:t>
+      </w:r>
+      <w:proofErr w:type="spellEnd"/>
+      <w:r>
+        <w:rPr>
+          <w:rFonts w:ascii="Arial" w:hAnsi="Arial" w:cs="Arial"/>
+          <w:sz w:val="22"/>
+          <w:szCs w:val="22"/>
+          <w:shd w:val="clear" w:color="auto" w:fill="D0CECE" w:themeFill="background2" w:themeFillShade="E6"/>
+        </w:rPr>
+        <w:t>/</w:t>
+      </w:r>
+      <w:proofErr w:type="spellStart"/>
+      <w:r>
+        <w:rPr>
+          <w:rFonts w:ascii="Arial" w:hAnsi="Arial" w:cs="Arial"/>
+          <w:sz w:val="22"/>
+          <w:szCs w:val="22"/>
+          <w:shd w:val="clear" w:color="auto" w:fill="D0CECE" w:themeFill="background2" w:themeFillShade="E6"/>
+        </w:rPr>
+        <w:t>logout</w:t>
+      </w:r>
+      <w:proofErr w:type="spellEnd"/>
+      <w:r>
+        <w:rPr>
+          <w:rFonts w:ascii="Arial" w:hAnsi="Arial" w:cs="Arial"/>
+          <w:sz w:val="22"/>
+          <w:szCs w:val="22"/>
+          <w:shd w:val="clear" w:color="auto" w:fill="D0CECE" w:themeFill="background2" w:themeFillShade="E6"/>
+        </w:rPr>
+        <w:t>)</w:t>
       </w:r>
     </w:p>
     <w:p>
@@ -9187,6 +9833,7 @@
           <w:u w:val="single"/>
         </w:rPr>
       </w:pPr>
+      <w:proofErr w:type="spellStart"/>
       <w:r>
         <w:rPr>
           <w:rFonts w:ascii="Arial" w:hAnsi="Arial" w:cs="Arial"/>
@@ -9194,7 +9841,17 @@
           <w:bCs/>
           <w:u w:val="single"/>
         </w:rPr>
-        <w:t>Endpoints de Operaciones</w:t>
+        <w:t>Endpoints</w:t>
+      </w:r>
+      <w:proofErr w:type="spellEnd"/>
+      <w:r>
+        <w:rPr>
+          <w:rFonts w:ascii="Arial" w:hAnsi="Arial" w:cs="Arial"/>
+          <w:b/>
+          <w:bCs/>
+          <w:u w:val="single"/>
+        </w:rPr>
+        <w:t xml:space="preserve"> de Operaciones</w:t>
       </w:r>
       <w:r>
         <w:rPr>
@@ -9262,6 +9919,7 @@
                 <w:szCs w:val="22"/>
               </w:rPr>
             </w:pPr>
+            <w:proofErr w:type="spellStart"/>
             <w:r>
               <w:rPr>
                 <w:rFonts w:ascii="Arial" w:hAnsi="Arial" w:cs="Arial"/>
@@ -9272,6 +9930,7 @@
               </w:rPr>
               <w:t>Endpoint</w:t>
             </w:r>
+            <w:proofErr w:type="spellEnd"/>
           </w:p>
         </w:tc>
         <w:tc>
@@ -9353,8 +10012,18 @@
                 <w:sz w:val="22"/>
                 <w:szCs w:val="22"/>
               </w:rPr>
-              <w:t>/api/operations</w:t>
+              <w:t>/api/</w:t>
             </w:r>
+            <w:proofErr w:type="spellStart"/>
+            <w:r>
+              <w:rPr>
+                <w:rFonts w:ascii="Arial" w:hAnsi="Arial" w:cs="Arial"/>
+                <w:sz w:val="22"/>
+                <w:szCs w:val="22"/>
+              </w:rPr>
+              <w:t>operations</w:t>
+            </w:r>
+            <w:proofErr w:type="spellEnd"/>
           </w:p>
         </w:tc>
         <w:tc>
@@ -9430,6 +10099,7 @@
               </w:rPr>
               <w:t>/api/</w:t>
             </w:r>
+            <w:proofErr w:type="spellStart"/>
             <w:r>
               <w:rPr>
                 <w:rFonts w:ascii="Arial" w:hAnsi="Arial" w:cs="Arial"/>
@@ -9438,6 +10108,7 @@
               </w:rPr>
               <w:t>operations</w:t>
             </w:r>
+            <w:proofErr w:type="spellEnd"/>
           </w:p>
         </w:tc>
         <w:tc>
@@ -9513,13 +10184,23 @@
               </w:rPr>
               <w:t>/api/</w:t>
             </w:r>
+            <w:proofErr w:type="spellStart"/>
             <w:r>
               <w:rPr>
                 <w:rFonts w:ascii="Arial" w:hAnsi="Arial" w:cs="Arial"/>
                 <w:sz w:val="22"/>
                 <w:szCs w:val="22"/>
               </w:rPr>
-              <w:t>operations/:id</w:t>
+              <w:t>operations</w:t>
+            </w:r>
+            <w:proofErr w:type="spellEnd"/>
+            <w:r>
+              <w:rPr>
+                <w:rFonts w:ascii="Arial" w:hAnsi="Arial" w:cs="Arial"/>
+                <w:sz w:val="22"/>
+                <w:szCs w:val="22"/>
+              </w:rPr>
+              <w:t>/:id</w:t>
             </w:r>
           </w:p>
         </w:tc>
@@ -9597,8 +10278,19 @@
           <w:szCs w:val="22"/>
           <w:shd w:val="clear" w:color="auto" w:fill="D0CECE" w:themeFill="background2" w:themeFillShade="E6"/>
         </w:rPr>
-        <w:t>/api/operations</w:t>
-      </w:r>
+        <w:t>/api/</w:t>
+      </w:r>
+      <w:proofErr w:type="spellStart"/>
+      <w:r>
+        <w:rPr>
+          <w:rFonts w:ascii="Arial" w:hAnsi="Arial" w:cs="Arial"/>
+          <w:sz w:val="22"/>
+          <w:szCs w:val="22"/>
+          <w:shd w:val="clear" w:color="auto" w:fill="D0CECE" w:themeFill="background2" w:themeFillShade="E6"/>
+        </w:rPr>
+        <w:t>operations</w:t>
+      </w:r>
+      <w:proofErr w:type="spellEnd"/>
       <w:r>
         <w:rPr>
           <w:rFonts w:ascii="Arial" w:hAnsi="Arial" w:cs="Arial"/>
@@ -9731,7 +10423,25 @@
                 <w:sz w:val="22"/>
                 <w:szCs w:val="22"/>
               </w:rPr>
-              <w:t xml:space="preserve">        “categoria”: “Compras”,</w:t>
+              <w:t xml:space="preserve">        “</w:t>
+            </w:r>
+            <w:proofErr w:type="spellStart"/>
+            <w:r>
+              <w:rPr>
+                <w:rFonts w:ascii="Arial" w:hAnsi="Arial" w:cs="Arial"/>
+                <w:sz w:val="22"/>
+                <w:szCs w:val="22"/>
+              </w:rPr>
+              <w:t>categoria</w:t>
+            </w:r>
+            <w:proofErr w:type="spellEnd"/>
+            <w:r>
+              <w:rPr>
+                <w:rFonts w:ascii="Arial" w:hAnsi="Arial" w:cs="Arial"/>
+                <w:sz w:val="22"/>
+                <w:szCs w:val="22"/>
+              </w:rPr>
+              <w:t>”: “Compras”,</w:t>
             </w:r>
           </w:p>
           <w:p>
@@ -9748,7 +10458,25 @@
                 <w:sz w:val="22"/>
                 <w:szCs w:val="22"/>
               </w:rPr>
-              <w:t xml:space="preserve">        “subcategoria”: “Ropa”,</w:t>
+              <w:t xml:space="preserve">        “</w:t>
+            </w:r>
+            <w:proofErr w:type="spellStart"/>
+            <w:r>
+              <w:rPr>
+                <w:rFonts w:ascii="Arial" w:hAnsi="Arial" w:cs="Arial"/>
+                <w:sz w:val="22"/>
+                <w:szCs w:val="22"/>
+              </w:rPr>
+              <w:t>subcategoria</w:t>
+            </w:r>
+            <w:proofErr w:type="spellEnd"/>
+            <w:r>
+              <w:rPr>
+                <w:rFonts w:ascii="Arial" w:hAnsi="Arial" w:cs="Arial"/>
+                <w:sz w:val="22"/>
+                <w:szCs w:val="22"/>
+              </w:rPr>
+              <w:t>”: “Ropa”,</w:t>
             </w:r>
           </w:p>
           <w:p>
@@ -9926,7 +10654,6 @@
           <w:sz w:val="22"/>
           <w:szCs w:val="22"/>
         </w:rPr>
-        <w:lastRenderedPageBreak/>
         <w:t>Registrar operación</w:t>
       </w:r>
       <w:r>
@@ -9944,7 +10671,27 @@
           <w:szCs w:val="22"/>
           <w:shd w:val="clear" w:color="auto" w:fill="D0CECE" w:themeFill="background2" w:themeFillShade="E6"/>
         </w:rPr>
-        <w:t>(/api/operations)</w:t>
+        <w:t>(/api/</w:t>
+      </w:r>
+      <w:proofErr w:type="spellStart"/>
+      <w:r>
+        <w:rPr>
+          <w:rFonts w:ascii="Arial" w:hAnsi="Arial" w:cs="Arial"/>
+          <w:sz w:val="22"/>
+          <w:szCs w:val="22"/>
+          <w:shd w:val="clear" w:color="auto" w:fill="D0CECE" w:themeFill="background2" w:themeFillShade="E6"/>
+        </w:rPr>
+        <w:t>operations</w:t>
+      </w:r>
+      <w:proofErr w:type="spellEnd"/>
+      <w:r>
+        <w:rPr>
+          <w:rFonts w:ascii="Arial" w:hAnsi="Arial" w:cs="Arial"/>
+          <w:sz w:val="22"/>
+          <w:szCs w:val="22"/>
+          <w:shd w:val="clear" w:color="auto" w:fill="D0CECE" w:themeFill="background2" w:themeFillShade="E6"/>
+        </w:rPr>
+        <w:t>)</w:t>
       </w:r>
     </w:p>
     <w:p>
@@ -10057,7 +10804,25 @@
                 <w:sz w:val="22"/>
                 <w:szCs w:val="22"/>
               </w:rPr>
-              <w:t xml:space="preserve">        “categoria”: “Compras”,</w:t>
+              <w:t xml:space="preserve">        “</w:t>
+            </w:r>
+            <w:proofErr w:type="spellStart"/>
+            <w:r>
+              <w:rPr>
+                <w:rFonts w:ascii="Arial" w:hAnsi="Arial" w:cs="Arial"/>
+                <w:sz w:val="22"/>
+                <w:szCs w:val="22"/>
+              </w:rPr>
+              <w:t>categoria</w:t>
+            </w:r>
+            <w:proofErr w:type="spellEnd"/>
+            <w:r>
+              <w:rPr>
+                <w:rFonts w:ascii="Arial" w:hAnsi="Arial" w:cs="Arial"/>
+                <w:sz w:val="22"/>
+                <w:szCs w:val="22"/>
+              </w:rPr>
+              <w:t>”: “Compras”,</w:t>
             </w:r>
           </w:p>
           <w:p>
@@ -10074,7 +10839,25 @@
                 <w:sz w:val="22"/>
                 <w:szCs w:val="22"/>
               </w:rPr>
-              <w:t xml:space="preserve">        “subcategoria”: “Ropa”,</w:t>
+              <w:t xml:space="preserve">        “</w:t>
+            </w:r>
+            <w:proofErr w:type="spellStart"/>
+            <w:r>
+              <w:rPr>
+                <w:rFonts w:ascii="Arial" w:hAnsi="Arial" w:cs="Arial"/>
+                <w:sz w:val="22"/>
+                <w:szCs w:val="22"/>
+              </w:rPr>
+              <w:t>subcategoria</w:t>
+            </w:r>
+            <w:proofErr w:type="spellEnd"/>
+            <w:r>
+              <w:rPr>
+                <w:rFonts w:ascii="Arial" w:hAnsi="Arial" w:cs="Arial"/>
+                <w:sz w:val="22"/>
+                <w:szCs w:val="22"/>
+              </w:rPr>
+              <w:t>”: “Ropa”,</w:t>
             </w:r>
           </w:p>
           <w:p>
@@ -10276,7 +11059,25 @@
           <w:sz w:val="22"/>
           <w:szCs w:val="22"/>
         </w:rPr>
-        <w:t>- 201 Created: Operación registrada.</w:t>
+        <w:t xml:space="preserve">- 201 </w:t>
+      </w:r>
+      <w:proofErr w:type="spellStart"/>
+      <w:r>
+        <w:rPr>
+          <w:rFonts w:ascii="Arial" w:hAnsi="Arial" w:cs="Arial"/>
+          <w:sz w:val="22"/>
+          <w:szCs w:val="22"/>
+        </w:rPr>
+        <w:t>Created</w:t>
+      </w:r>
+      <w:proofErr w:type="spellEnd"/>
+      <w:r>
+        <w:rPr>
+          <w:rFonts w:ascii="Arial" w:hAnsi="Arial" w:cs="Arial"/>
+          <w:sz w:val="22"/>
+          <w:szCs w:val="22"/>
+        </w:rPr>
+        <w:t>: Operación registrada.</w:t>
       </w:r>
     </w:p>
     <w:p>
@@ -10295,7 +11096,43 @@
           <w:sz w:val="22"/>
           <w:szCs w:val="22"/>
         </w:rPr>
-        <w:t>- 400 Bad Request: Faltan datos.</w:t>
+        <w:t xml:space="preserve">- 400 </w:t>
+      </w:r>
+      <w:proofErr w:type="spellStart"/>
+      <w:r>
+        <w:rPr>
+          <w:rFonts w:ascii="Arial" w:hAnsi="Arial" w:cs="Arial"/>
+          <w:sz w:val="22"/>
+          <w:szCs w:val="22"/>
+        </w:rPr>
+        <w:t>Bad</w:t>
+      </w:r>
+      <w:proofErr w:type="spellEnd"/>
+      <w:r>
+        <w:rPr>
+          <w:rFonts w:ascii="Arial" w:hAnsi="Arial" w:cs="Arial"/>
+          <w:sz w:val="22"/>
+          <w:szCs w:val="22"/>
+        </w:rPr>
+        <w:t xml:space="preserve"> </w:t>
+      </w:r>
+      <w:proofErr w:type="spellStart"/>
+      <w:r>
+        <w:rPr>
+          <w:rFonts w:ascii="Arial" w:hAnsi="Arial" w:cs="Arial"/>
+          <w:sz w:val="22"/>
+          <w:szCs w:val="22"/>
+        </w:rPr>
+        <w:t>Request</w:t>
+      </w:r>
+      <w:proofErr w:type="spellEnd"/>
+      <w:r>
+        <w:rPr>
+          <w:rFonts w:ascii="Arial" w:hAnsi="Arial" w:cs="Arial"/>
+          <w:sz w:val="22"/>
+          <w:szCs w:val="22"/>
+        </w:rPr>
+        <w:t>: Faltan datos.</w:t>
       </w:r>
     </w:p>
     <w:p>
@@ -10347,7 +11184,27 @@
           <w:szCs w:val="22"/>
           <w:shd w:val="clear" w:color="auto" w:fill="D0CECE" w:themeFill="background2" w:themeFillShade="E6"/>
         </w:rPr>
-        <w:t>/api/operations/:id</w:t>
+        <w:t>/api/</w:t>
+      </w:r>
+      <w:proofErr w:type="spellStart"/>
+      <w:r>
+        <w:rPr>
+          <w:rFonts w:ascii="Arial" w:hAnsi="Arial" w:cs="Arial"/>
+          <w:sz w:val="22"/>
+          <w:szCs w:val="22"/>
+          <w:shd w:val="clear" w:color="auto" w:fill="D0CECE" w:themeFill="background2" w:themeFillShade="E6"/>
+        </w:rPr>
+        <w:t>operations</w:t>
+      </w:r>
+      <w:proofErr w:type="spellEnd"/>
+      <w:r>
+        <w:rPr>
+          <w:rFonts w:ascii="Arial" w:hAnsi="Arial" w:cs="Arial"/>
+          <w:sz w:val="22"/>
+          <w:szCs w:val="22"/>
+          <w:shd w:val="clear" w:color="auto" w:fill="D0CECE" w:themeFill="background2" w:themeFillShade="E6"/>
+        </w:rPr>
+        <w:t>/:id</w:t>
       </w:r>
       <w:r>
         <w:rPr>
@@ -10411,7 +11268,44 @@
           <w:sz w:val="22"/>
           <w:szCs w:val="22"/>
         </w:rPr>
-        <w:t>- 404 Not Found: Operación no encontrada.</w:t>
+        <w:lastRenderedPageBreak/>
+        <w:t xml:space="preserve">- 404 </w:t>
+      </w:r>
+      <w:proofErr w:type="spellStart"/>
+      <w:r>
+        <w:rPr>
+          <w:rFonts w:ascii="Arial" w:hAnsi="Arial" w:cs="Arial"/>
+          <w:sz w:val="22"/>
+          <w:szCs w:val="22"/>
+        </w:rPr>
+        <w:t>Not</w:t>
+      </w:r>
+      <w:proofErr w:type="spellEnd"/>
+      <w:r>
+        <w:rPr>
+          <w:rFonts w:ascii="Arial" w:hAnsi="Arial" w:cs="Arial"/>
+          <w:sz w:val="22"/>
+          <w:szCs w:val="22"/>
+        </w:rPr>
+        <w:t xml:space="preserve"> </w:t>
+      </w:r>
+      <w:proofErr w:type="spellStart"/>
+      <w:r>
+        <w:rPr>
+          <w:rFonts w:ascii="Arial" w:hAnsi="Arial" w:cs="Arial"/>
+          <w:sz w:val="22"/>
+          <w:szCs w:val="22"/>
+        </w:rPr>
+        <w:t>Found</w:t>
+      </w:r>
+      <w:proofErr w:type="spellEnd"/>
+      <w:r>
+        <w:rPr>
+          <w:rFonts w:ascii="Arial" w:hAnsi="Arial" w:cs="Arial"/>
+          <w:sz w:val="22"/>
+          <w:szCs w:val="22"/>
+        </w:rPr>
+        <w:t>: Operación no encontrada.</w:t>
       </w:r>
     </w:p>
     <w:p>
@@ -10434,6 +11328,7 @@
           <w:u w:val="single"/>
         </w:rPr>
       </w:pPr>
+      <w:proofErr w:type="spellStart"/>
       <w:r>
         <w:rPr>
           <w:rFonts w:ascii="Arial" w:hAnsi="Arial" w:cs="Arial"/>
@@ -10441,7 +11336,17 @@
           <w:bCs/>
           <w:u w:val="single"/>
         </w:rPr>
-        <w:t>Endpoints de Estadísticas</w:t>
+        <w:t>Endpoints</w:t>
+      </w:r>
+      <w:proofErr w:type="spellEnd"/>
+      <w:r>
+        <w:rPr>
+          <w:rFonts w:ascii="Arial" w:hAnsi="Arial" w:cs="Arial"/>
+          <w:b/>
+          <w:bCs/>
+          <w:u w:val="single"/>
+        </w:rPr>
+        <w:t xml:space="preserve"> de Estadísticas</w:t>
       </w:r>
       <w:r>
         <w:rPr>
@@ -10509,6 +11414,7 @@
                 <w:szCs w:val="22"/>
               </w:rPr>
             </w:pPr>
+            <w:proofErr w:type="spellStart"/>
             <w:r>
               <w:rPr>
                 <w:rFonts w:ascii="Arial" w:hAnsi="Arial" w:cs="Arial"/>
@@ -10519,6 +11425,7 @@
               </w:rPr>
               <w:t>Endpoint</w:t>
             </w:r>
+            <w:proofErr w:type="spellEnd"/>
           </w:p>
         </w:tc>
         <w:tc>
@@ -10600,8 +11507,36 @@
                 <w:sz w:val="22"/>
                 <w:szCs w:val="22"/>
               </w:rPr>
-              <w:t>/api/stats/overview</w:t>
+              <w:t>/api/</w:t>
             </w:r>
+            <w:proofErr w:type="spellStart"/>
+            <w:r>
+              <w:rPr>
+                <w:rFonts w:ascii="Arial" w:hAnsi="Arial" w:cs="Arial"/>
+                <w:sz w:val="22"/>
+                <w:szCs w:val="22"/>
+              </w:rPr>
+              <w:t>stats</w:t>
+            </w:r>
+            <w:proofErr w:type="spellEnd"/>
+            <w:r>
+              <w:rPr>
+                <w:rFonts w:ascii="Arial" w:hAnsi="Arial" w:cs="Arial"/>
+                <w:sz w:val="22"/>
+                <w:szCs w:val="22"/>
+              </w:rPr>
+              <w:t>/</w:t>
+            </w:r>
+            <w:proofErr w:type="spellStart"/>
+            <w:r>
+              <w:rPr>
+                <w:rFonts w:ascii="Arial" w:hAnsi="Arial" w:cs="Arial"/>
+                <w:sz w:val="22"/>
+                <w:szCs w:val="22"/>
+              </w:rPr>
+              <w:t>overview</w:t>
+            </w:r>
+            <w:proofErr w:type="spellEnd"/>
           </w:p>
         </w:tc>
         <w:tc>
@@ -10623,7 +11558,27 @@
                 <w:sz w:val="22"/>
                 <w:szCs w:val="22"/>
               </w:rPr>
-              <w:t>Devuelve resumen de gastos (semana,mes).</w:t>
+              <w:t>Devuelve resumen de gastos (</w:t>
+            </w:r>
+            <w:proofErr w:type="spellStart"/>
+            <w:proofErr w:type="gramStart"/>
+            <w:r>
+              <w:rPr>
+                <w:rFonts w:ascii="Arial" w:hAnsi="Arial" w:cs="Arial"/>
+                <w:sz w:val="22"/>
+                <w:szCs w:val="22"/>
+              </w:rPr>
+              <w:t>semana,mes</w:t>
+            </w:r>
+            <w:proofErr w:type="spellEnd"/>
+            <w:proofErr w:type="gramEnd"/>
+            <w:r>
+              <w:rPr>
+                <w:rFonts w:ascii="Arial" w:hAnsi="Arial" w:cs="Arial"/>
+                <w:sz w:val="22"/>
+                <w:szCs w:val="22"/>
+              </w:rPr>
+              <w:t>).</w:t>
             </w:r>
           </w:p>
         </w:tc>
@@ -10675,8 +11630,36 @@
                 <w:sz w:val="22"/>
                 <w:szCs w:val="22"/>
               </w:rPr>
-              <w:t>/api/stats/trend</w:t>
+              <w:t>/api/</w:t>
             </w:r>
+            <w:proofErr w:type="spellStart"/>
+            <w:r>
+              <w:rPr>
+                <w:rFonts w:ascii="Arial" w:hAnsi="Arial" w:cs="Arial"/>
+                <w:sz w:val="22"/>
+                <w:szCs w:val="22"/>
+              </w:rPr>
+              <w:t>stats</w:t>
+            </w:r>
+            <w:proofErr w:type="spellEnd"/>
+            <w:r>
+              <w:rPr>
+                <w:rFonts w:ascii="Arial" w:hAnsi="Arial" w:cs="Arial"/>
+                <w:sz w:val="22"/>
+                <w:szCs w:val="22"/>
+              </w:rPr>
+              <w:t>/</w:t>
+            </w:r>
+            <w:proofErr w:type="spellStart"/>
+            <w:r>
+              <w:rPr>
+                <w:rFonts w:ascii="Arial" w:hAnsi="Arial" w:cs="Arial"/>
+                <w:sz w:val="22"/>
+                <w:szCs w:val="22"/>
+              </w:rPr>
+              <w:t>trend</w:t>
+            </w:r>
+            <w:proofErr w:type="spellEnd"/>
           </w:p>
         </w:tc>
         <w:tc>
@@ -10750,8 +11733,36 @@
                 <w:sz w:val="22"/>
                 <w:szCs w:val="22"/>
               </w:rPr>
-              <w:t>/api/stats/categories</w:t>
+              <w:t>/api/</w:t>
             </w:r>
+            <w:proofErr w:type="spellStart"/>
+            <w:r>
+              <w:rPr>
+                <w:rFonts w:ascii="Arial" w:hAnsi="Arial" w:cs="Arial"/>
+                <w:sz w:val="22"/>
+                <w:szCs w:val="22"/>
+              </w:rPr>
+              <w:t>stats</w:t>
+            </w:r>
+            <w:proofErr w:type="spellEnd"/>
+            <w:r>
+              <w:rPr>
+                <w:rFonts w:ascii="Arial" w:hAnsi="Arial" w:cs="Arial"/>
+                <w:sz w:val="22"/>
+                <w:szCs w:val="22"/>
+              </w:rPr>
+              <w:t>/</w:t>
+            </w:r>
+            <w:proofErr w:type="spellStart"/>
+            <w:r>
+              <w:rPr>
+                <w:rFonts w:ascii="Arial" w:hAnsi="Arial" w:cs="Arial"/>
+                <w:sz w:val="22"/>
+                <w:szCs w:val="22"/>
+              </w:rPr>
+              <w:t>categories</w:t>
+            </w:r>
+            <w:proofErr w:type="spellEnd"/>
           </w:p>
         </w:tc>
         <w:tc>
@@ -10828,8 +11839,39 @@
           <w:szCs w:val="22"/>
           <w:shd w:val="clear" w:color="auto" w:fill="D0CECE" w:themeFill="background2" w:themeFillShade="E6"/>
         </w:rPr>
-        <w:t>/api/stats/overview</w:t>
-      </w:r>
+        <w:t>/api/</w:t>
+      </w:r>
+      <w:proofErr w:type="spellStart"/>
+      <w:r>
+        <w:rPr>
+          <w:rFonts w:ascii="Arial" w:hAnsi="Arial" w:cs="Arial"/>
+          <w:sz w:val="22"/>
+          <w:szCs w:val="22"/>
+          <w:shd w:val="clear" w:color="auto" w:fill="D0CECE" w:themeFill="background2" w:themeFillShade="E6"/>
+        </w:rPr>
+        <w:t>stats</w:t>
+      </w:r>
+      <w:proofErr w:type="spellEnd"/>
+      <w:r>
+        <w:rPr>
+          <w:rFonts w:ascii="Arial" w:hAnsi="Arial" w:cs="Arial"/>
+          <w:sz w:val="22"/>
+          <w:szCs w:val="22"/>
+          <w:shd w:val="clear" w:color="auto" w:fill="D0CECE" w:themeFill="background2" w:themeFillShade="E6"/>
+        </w:rPr>
+        <w:t>/</w:t>
+      </w:r>
+      <w:proofErr w:type="spellStart"/>
+      <w:r>
+        <w:rPr>
+          <w:rFonts w:ascii="Arial" w:hAnsi="Arial" w:cs="Arial"/>
+          <w:sz w:val="22"/>
+          <w:szCs w:val="22"/>
+          <w:shd w:val="clear" w:color="auto" w:fill="D0CECE" w:themeFill="background2" w:themeFillShade="E6"/>
+        </w:rPr>
+        <w:t>overview</w:t>
+      </w:r>
+      <w:proofErr w:type="spellEnd"/>
       <w:r>
         <w:rPr>
           <w:rFonts w:ascii="Arial" w:hAnsi="Arial" w:cs="Arial"/>
@@ -10886,8 +11928,9 @@
           <w:szCs w:val="22"/>
           <w:shd w:val="clear" w:color="auto" w:fill="D0CECE" w:themeFill="background2" w:themeFillShade="E6"/>
         </w:rPr>
-        <w:t>/api/stats/</w:t>
-      </w:r>
+        <w:t>/api/</w:t>
+      </w:r>
+      <w:proofErr w:type="spellStart"/>
       <w:r>
         <w:rPr>
           <w:rFonts w:ascii="Arial" w:hAnsi="Arial" w:cs="Arial"/>
@@ -10895,8 +11938,29 @@
           <w:szCs w:val="22"/>
           <w:shd w:val="clear" w:color="auto" w:fill="D0CECE" w:themeFill="background2" w:themeFillShade="E6"/>
         </w:rPr>
+        <w:t>stats</w:t>
+      </w:r>
+      <w:proofErr w:type="spellEnd"/>
+      <w:r>
+        <w:rPr>
+          <w:rFonts w:ascii="Arial" w:hAnsi="Arial" w:cs="Arial"/>
+          <w:sz w:val="22"/>
+          <w:szCs w:val="22"/>
+          <w:shd w:val="clear" w:color="auto" w:fill="D0CECE" w:themeFill="background2" w:themeFillShade="E6"/>
+        </w:rPr>
+        <w:t>/</w:t>
+      </w:r>
+      <w:proofErr w:type="spellStart"/>
+      <w:r>
+        <w:rPr>
+          <w:rFonts w:ascii="Arial" w:hAnsi="Arial" w:cs="Arial"/>
+          <w:sz w:val="22"/>
+          <w:szCs w:val="22"/>
+          <w:shd w:val="clear" w:color="auto" w:fill="D0CECE" w:themeFill="background2" w:themeFillShade="E6"/>
+        </w:rPr>
         <w:t>trend</w:t>
       </w:r>
+      <w:proofErr w:type="spellEnd"/>
       <w:r>
         <w:rPr>
           <w:rFonts w:ascii="Arial" w:hAnsi="Arial" w:cs="Arial"/>
@@ -10953,8 +12017,9 @@
           <w:szCs w:val="22"/>
           <w:shd w:val="clear" w:color="auto" w:fill="D0CECE" w:themeFill="background2" w:themeFillShade="E6"/>
         </w:rPr>
-        <w:t>/api/stats/</w:t>
-      </w:r>
+        <w:t>/api/</w:t>
+      </w:r>
+      <w:proofErr w:type="spellStart"/>
       <w:r>
         <w:rPr>
           <w:rFonts w:ascii="Arial" w:hAnsi="Arial" w:cs="Arial"/>
@@ -10962,8 +12027,29 @@
           <w:szCs w:val="22"/>
           <w:shd w:val="clear" w:color="auto" w:fill="D0CECE" w:themeFill="background2" w:themeFillShade="E6"/>
         </w:rPr>
+        <w:t>stats</w:t>
+      </w:r>
+      <w:proofErr w:type="spellEnd"/>
+      <w:r>
+        <w:rPr>
+          <w:rFonts w:ascii="Arial" w:hAnsi="Arial" w:cs="Arial"/>
+          <w:sz w:val="22"/>
+          <w:szCs w:val="22"/>
+          <w:shd w:val="clear" w:color="auto" w:fill="D0CECE" w:themeFill="background2" w:themeFillShade="E6"/>
+        </w:rPr>
+        <w:t>/</w:t>
+      </w:r>
+      <w:proofErr w:type="spellStart"/>
+      <w:r>
+        <w:rPr>
+          <w:rFonts w:ascii="Arial" w:hAnsi="Arial" w:cs="Arial"/>
+          <w:sz w:val="22"/>
+          <w:szCs w:val="22"/>
+          <w:shd w:val="clear" w:color="auto" w:fill="D0CECE" w:themeFill="background2" w:themeFillShade="E6"/>
+        </w:rPr>
         <w:t>categories</w:t>
       </w:r>
+      <w:proofErr w:type="spellEnd"/>
       <w:r>
         <w:rPr>
           <w:rFonts w:ascii="Arial" w:hAnsi="Arial" w:cs="Arial"/>
@@ -14707,6 +15793,7 @@
   <w:style w:type="character" w:default="1" w:styleId="Fuentedeprrafopredeter">
     <w:name w:val="Default Paragraph Font"/>
     <w:uiPriority w:val="1"/>
+    <w:semiHidden/>
     <w:unhideWhenUsed/>
   </w:style>
   <w:style w:type="table" w:default="1" w:styleId="Tablanormal">

</xml_diff>